<commit_message>
i updated the use cases doc and the diagram too
</commit_message>
<xml_diff>
--- a/sistemaInventarios/docs/Especificación de Casos de Uso.docx
+++ b/sistemaInventarios/docs/Especificación de Casos de Uso.docx
@@ -169,6 +169,22 @@
           <w:bCs/>
         </w:rPr>
       </w:pPr>
+    </w:p>
+    <w:p>
+      <w:pPr>
+        <w:rPr>
+          <w:b/>
+          <w:bCs/>
+        </w:rPr>
+      </w:pPr>
+    </w:p>
+    <w:p>
+      <w:pPr>
+        <w:rPr>
+          <w:b/>
+          <w:bCs/>
+        </w:rPr>
+      </w:pPr>
       <w:r>
         <w:rPr>
           <w:b/>
@@ -177,7 +193,7 @@
         </w:rPr>
         <w:lastRenderedPageBreak/>
         <w:drawing>
-          <wp:anchor distT="0" distB="0" distL="114300" distR="114300" simplePos="0" relativeHeight="251658240" behindDoc="1" locked="0" layoutInCell="1" allowOverlap="1" wp14:anchorId="4C16D669" wp14:editId="5A11DC1F">
+          <wp:anchor distT="0" distB="0" distL="114300" distR="114300" simplePos="0" relativeHeight="251658240" behindDoc="1" locked="0" layoutInCell="1" allowOverlap="1" wp14:anchorId="7BE73ACC" wp14:editId="7667285C">
             <wp:simplePos x="0" y="0"/>
             <wp:positionH relativeFrom="page">
               <wp:align>left</wp:align>
@@ -185,18 +201,18 @@
             <wp:positionV relativeFrom="paragraph">
               <wp:posOffset>0</wp:posOffset>
             </wp:positionV>
-            <wp:extent cx="7659370" cy="2295525"/>
+            <wp:extent cx="7604760" cy="1962150"/>
             <wp:effectExtent l="0" t="0" r="0" b="0"/>
             <wp:wrapTight wrapText="bothSides">
               <wp:wrapPolygon edited="0">
                 <wp:start x="0" y="0"/>
-                <wp:lineTo x="0" y="21331"/>
-                <wp:lineTo x="21543" y="21331"/>
-                <wp:lineTo x="21543" y="0"/>
+                <wp:lineTo x="0" y="21390"/>
+                <wp:lineTo x="21535" y="21390"/>
+                <wp:lineTo x="21535" y="0"/>
                 <wp:lineTo x="0" y="0"/>
               </wp:wrapPolygon>
             </wp:wrapTight>
-            <wp:docPr id="2131307982" name="Imagen 2"/>
+            <wp:docPr id="1495304495" name="Imagen 1"/>
             <wp:cNvGraphicFramePr>
               <a:graphicFrameLocks xmlns:a="http://schemas.openxmlformats.org/drawingml/2006/main" noChangeAspect="1"/>
             </wp:cNvGraphicFramePr>
@@ -204,7 +220,7 @@
               <a:graphicData uri="http://schemas.openxmlformats.org/drawingml/2006/picture">
                 <pic:pic xmlns:pic="http://schemas.openxmlformats.org/drawingml/2006/picture">
                   <pic:nvPicPr>
-                    <pic:cNvPr id="0" name="Picture 2"/>
+                    <pic:cNvPr id="0" name="Picture 1"/>
                     <pic:cNvPicPr>
                       <a:picLocks noChangeAspect="1" noChangeArrowheads="1"/>
                     </pic:cNvPicPr>
@@ -225,7 +241,7 @@
                   <pic:spPr bwMode="auto">
                     <a:xfrm>
                       <a:off x="0" y="0"/>
-                      <a:ext cx="7682390" cy="2302272"/>
+                      <a:ext cx="7604760" cy="1962150"/>
                     </a:xfrm>
                     <a:prstGeom prst="rect">
                       <a:avLst/>
@@ -254,22 +270,36 @@
           <w:b/>
           <w:bCs/>
         </w:rPr>
-        <w:t>Especificación de Casos de Uso - StockMart</w:t>
-      </w:r>
-    </w:p>
-    <w:p>
-      <w:pPr>
-        <w:rPr>
-          <w:b/>
-          <w:bCs/>
-        </w:rPr>
-      </w:pPr>
-      <w:r>
-        <w:rPr>
-          <w:b/>
-          <w:bCs/>
-        </w:rPr>
-        <w:t>1. Introducción</w:t>
+        <w:t xml:space="preserve">Especificación de Casos de Uso - </w:t>
+      </w:r>
+      <w:proofErr w:type="spellStart"/>
+      <w:r>
+        <w:rPr>
+          <w:b/>
+          <w:bCs/>
+        </w:rPr>
+        <w:t>StockMart</w:t>
+      </w:r>
+      <w:proofErr w:type="spellEnd"/>
+    </w:p>
+    <w:p>
+      <w:pPr>
+        <w:pStyle w:val="Prrafodelista"/>
+        <w:numPr>
+          <w:ilvl w:val="0"/>
+          <w:numId w:val="18"/>
+        </w:numPr>
+        <w:rPr>
+          <w:b/>
+          <w:bCs/>
+        </w:rPr>
+      </w:pPr>
+      <w:r>
+        <w:rPr>
+          <w:b/>
+          <w:bCs/>
+        </w:rPr>
+        <w:t>Introducción</w:t>
       </w:r>
     </w:p>
     <w:p>
@@ -279,9 +309,11 @@
       <w:r>
         <w:t xml:space="preserve"> (</w:t>
       </w:r>
+      <w:proofErr w:type="spellStart"/>
       <w:r>
         <w:t>StockMart</w:t>
       </w:r>
+      <w:proofErr w:type="spellEnd"/>
       <w:r>
         <w:t>)</w:t>
       </w:r>
@@ -291,17 +323,22 @@
     </w:p>
     <w:p>
       <w:pPr>
-        <w:rPr>
-          <w:b/>
-          <w:bCs/>
-        </w:rPr>
-      </w:pPr>
-      <w:r>
-        <w:rPr>
-          <w:b/>
-          <w:bCs/>
-        </w:rPr>
-        <w:t>2. Actores</w:t>
+        <w:pStyle w:val="Prrafodelista"/>
+        <w:numPr>
+          <w:ilvl w:val="0"/>
+          <w:numId w:val="18"/>
+        </w:numPr>
+        <w:rPr>
+          <w:b/>
+          <w:bCs/>
+        </w:rPr>
+      </w:pPr>
+      <w:r>
+        <w:rPr>
+          <w:b/>
+          <w:bCs/>
+        </w:rPr>
+        <w:t>Actores</w:t>
       </w:r>
     </w:p>
     <w:p>
@@ -319,7 +356,21 @@
         <w:t>Administrador:</w:t>
       </w:r>
       <w:r>
-        <w:t xml:space="preserve"> Registra productos, vendedores, clientes, gestiona precios y consulta ganancias.</w:t>
+        <w:t xml:space="preserve"> Registra productos, vendedores, clientes,</w:t>
+      </w:r>
+      <w:r>
+        <w:t xml:space="preserve"> </w:t>
+      </w:r>
+      <w:proofErr w:type="gramStart"/>
+      <w:r>
+        <w:t xml:space="preserve">categorías, </w:t>
+      </w:r>
+      <w:r>
+        <w:t xml:space="preserve"> gestiona</w:t>
+      </w:r>
+      <w:proofErr w:type="gramEnd"/>
+      <w:r>
+        <w:t xml:space="preserve"> precios y consulta ganancias.</w:t>
       </w:r>
     </w:p>
     <w:p>
@@ -360,32 +411,51 @@
     </w:p>
     <w:p>
       <w:pPr>
-        <w:rPr>
-          <w:b/>
-          <w:bCs/>
-        </w:rPr>
-      </w:pPr>
-      <w:r>
-        <w:rPr>
-          <w:b/>
-          <w:bCs/>
-        </w:rPr>
-        <w:t>3. Casos de Uso</w:t>
-      </w:r>
-    </w:p>
-    <w:p>
-      <w:pPr>
-        <w:rPr>
-          <w:b/>
-          <w:bCs/>
-        </w:rPr>
-      </w:pPr>
-      <w:r>
-        <w:rPr>
-          <w:b/>
-          <w:bCs/>
-        </w:rPr>
-        <w:t>3.1 Registrar Productos</w:t>
+        <w:pStyle w:val="Prrafodelista"/>
+        <w:numPr>
+          <w:ilvl w:val="0"/>
+          <w:numId w:val="18"/>
+        </w:numPr>
+        <w:rPr>
+          <w:b/>
+          <w:bCs/>
+        </w:rPr>
+      </w:pPr>
+      <w:r>
+        <w:rPr>
+          <w:b/>
+          <w:bCs/>
+        </w:rPr>
+        <w:t>Casos de Uso</w:t>
+      </w:r>
+    </w:p>
+    <w:p>
+      <w:pPr>
+        <w:ind w:left="360"/>
+        <w:rPr>
+          <w:b/>
+          <w:bCs/>
+        </w:rPr>
+      </w:pPr>
+    </w:p>
+    <w:p>
+      <w:pPr>
+        <w:pStyle w:val="Prrafodelista"/>
+        <w:numPr>
+          <w:ilvl w:val="1"/>
+          <w:numId w:val="18"/>
+        </w:numPr>
+        <w:rPr>
+          <w:b/>
+          <w:bCs/>
+        </w:rPr>
+      </w:pPr>
+      <w:r>
+        <w:rPr>
+          <w:b/>
+          <w:bCs/>
+        </w:rPr>
+        <w:t>Registrar Productos</w:t>
       </w:r>
     </w:p>
     <w:p>
@@ -506,7 +576,251 @@
           <w:b/>
           <w:bCs/>
         </w:rPr>
+        <w:t>Flujo alternativo:</w:t>
+      </w:r>
+    </w:p>
+    <w:p>
+      <w:pPr>
+        <w:numPr>
+          <w:ilvl w:val="1"/>
+          <w:numId w:val="3"/>
+        </w:numPr>
+      </w:pPr>
+      <w:r>
         <w:lastRenderedPageBreak/>
+        <w:t>Si falta un dato obligatorio, el sistema muestra un mensaje de error.</w:t>
+      </w:r>
+    </w:p>
+    <w:p>
+      <w:pPr>
+        <w:numPr>
+          <w:ilvl w:val="1"/>
+          <w:numId w:val="3"/>
+        </w:numPr>
+      </w:pPr>
+      <w:r>
+        <w:t>Si el producto ya existe, el sistema notifica al administrador.</w:t>
+      </w:r>
+    </w:p>
+    <w:p>
+      <w:pPr>
+        <w:numPr>
+          <w:ilvl w:val="1"/>
+          <w:numId w:val="3"/>
+        </w:numPr>
+      </w:pPr>
+      <w:r>
+        <w:t>Si el administrador pone en categoría un id de categoría no identificado</w:t>
+      </w:r>
+      <w:r>
+        <w:t xml:space="preserve"> (no registrado)</w:t>
+      </w:r>
+      <w:r>
+        <w:t>, se le notifica</w:t>
+      </w:r>
+      <w:r>
+        <w:t>.</w:t>
+      </w:r>
+    </w:p>
+    <w:p>
+      <w:pPr>
+        <w:pStyle w:val="Prrafodelista"/>
+        <w:numPr>
+          <w:ilvl w:val="1"/>
+          <w:numId w:val="18"/>
+        </w:numPr>
+      </w:pPr>
+      <w:r>
+        <w:rPr>
+          <w:b/>
+          <w:bCs/>
+        </w:rPr>
+        <w:t xml:space="preserve">Editar </w:t>
+      </w:r>
+      <w:r>
+        <w:rPr>
+          <w:b/>
+          <w:bCs/>
+        </w:rPr>
+        <w:t>Producto</w:t>
+      </w:r>
+    </w:p>
+    <w:p>
+      <w:pPr>
+        <w:numPr>
+          <w:ilvl w:val="0"/>
+          <w:numId w:val="3"/>
+        </w:numPr>
+      </w:pPr>
+      <w:r>
+        <w:rPr>
+          <w:b/>
+          <w:bCs/>
+        </w:rPr>
+        <w:t>Actor principal:</w:t>
+      </w:r>
+      <w:r>
+        <w:t xml:space="preserve"> Administrador</w:t>
+      </w:r>
+    </w:p>
+    <w:p>
+      <w:pPr>
+        <w:numPr>
+          <w:ilvl w:val="0"/>
+          <w:numId w:val="3"/>
+        </w:numPr>
+      </w:pPr>
+      <w:r>
+        <w:rPr>
+          <w:b/>
+          <w:bCs/>
+        </w:rPr>
+        <w:t>Objetivo:</w:t>
+      </w:r>
+      <w:r>
+        <w:t xml:space="preserve"> Permitir al administrador</w:t>
+      </w:r>
+      <w:r>
+        <w:t xml:space="preserve"> editar</w:t>
+      </w:r>
+      <w:r>
+        <w:t xml:space="preserve"> </w:t>
+      </w:r>
+      <w:r>
+        <w:t xml:space="preserve">productos </w:t>
+      </w:r>
+      <w:r>
+        <w:t xml:space="preserve">ya existentes </w:t>
+      </w:r>
+      <w:r>
+        <w:t>en el sistema.</w:t>
+      </w:r>
+    </w:p>
+    <w:p>
+      <w:pPr>
+        <w:numPr>
+          <w:ilvl w:val="0"/>
+          <w:numId w:val="3"/>
+        </w:numPr>
+      </w:pPr>
+      <w:r>
+        <w:rPr>
+          <w:b/>
+          <w:bCs/>
+        </w:rPr>
+        <w:t>Flujo normal:</w:t>
+      </w:r>
+    </w:p>
+    <w:p>
+      <w:pPr>
+        <w:numPr>
+          <w:ilvl w:val="1"/>
+          <w:numId w:val="20"/>
+        </w:numPr>
+      </w:pPr>
+      <w:r>
+        <w:t>El administrador ingresa al sistema.</w:t>
+      </w:r>
+    </w:p>
+    <w:p>
+      <w:pPr>
+        <w:numPr>
+          <w:ilvl w:val="1"/>
+          <w:numId w:val="20"/>
+        </w:numPr>
+      </w:pPr>
+      <w:r>
+        <w:t xml:space="preserve">Selecciona </w:t>
+      </w:r>
+      <w:r>
+        <w:t>el menú desplegable</w:t>
+      </w:r>
+      <w:r>
+        <w:t xml:space="preserve"> "</w:t>
+      </w:r>
+      <w:r>
+        <w:t>Productos</w:t>
+      </w:r>
+      <w:r>
+        <w:t>".</w:t>
+      </w:r>
+    </w:p>
+    <w:p>
+      <w:pPr>
+        <w:numPr>
+          <w:ilvl w:val="1"/>
+          <w:numId w:val="20"/>
+        </w:numPr>
+      </w:pPr>
+      <w:r>
+        <w:t>Selecciona el botón “Productos existentes”.</w:t>
+      </w:r>
+    </w:p>
+    <w:p>
+      <w:pPr>
+        <w:numPr>
+          <w:ilvl w:val="1"/>
+          <w:numId w:val="20"/>
+        </w:numPr>
+      </w:pPr>
+      <w:r>
+        <w:t>Selecciona la opción de editar</w:t>
+      </w:r>
+      <w:r>
+        <w:t>.</w:t>
+      </w:r>
+    </w:p>
+    <w:p>
+      <w:pPr>
+        <w:numPr>
+          <w:ilvl w:val="1"/>
+          <w:numId w:val="20"/>
+        </w:numPr>
+      </w:pPr>
+      <w:r>
+        <w:t>Pone los nuevos datos del producto a editar</w:t>
+      </w:r>
+      <w:r>
+        <w:t>.</w:t>
+      </w:r>
+    </w:p>
+    <w:p>
+      <w:pPr>
+        <w:numPr>
+          <w:ilvl w:val="1"/>
+          <w:numId w:val="20"/>
+        </w:numPr>
+      </w:pPr>
+      <w:r>
+        <w:t>Guarda la información</w:t>
+      </w:r>
+      <w:r>
+        <w:t>.</w:t>
+      </w:r>
+    </w:p>
+    <w:p>
+      <w:pPr>
+        <w:numPr>
+          <w:ilvl w:val="1"/>
+          <w:numId w:val="20"/>
+        </w:numPr>
+      </w:pPr>
+      <w:r>
+        <w:t>El sistema confirma el cambio exitoso</w:t>
+      </w:r>
+    </w:p>
+    <w:p>
+      <w:pPr>
+        <w:numPr>
+          <w:ilvl w:val="0"/>
+          <w:numId w:val="2"/>
+        </w:numPr>
+      </w:pPr>
+      <w:r>
+        <w:rPr>
+          <w:b/>
+          <w:bCs/>
+        </w:rPr>
         <w:t>Flujo alternativo:</w:t>
       </w:r>
     </w:p>
@@ -529,22 +843,232 @@
         </w:numPr>
       </w:pPr>
       <w:r>
-        <w:t>Si el producto ya existe, el sistema notifica al administrador.</w:t>
-      </w:r>
-    </w:p>
-    <w:p>
-      <w:pPr>
-        <w:rPr>
-          <w:b/>
-          <w:bCs/>
-        </w:rPr>
-      </w:pPr>
-      <w:r>
-        <w:rPr>
-          <w:b/>
-          <w:bCs/>
-        </w:rPr>
-        <w:t>3.2 Registrar Vendedores</w:t>
+        <w:t>Si el administrador pone en categoría un id de categoría no identificado (no registrado), se</w:t>
+      </w:r>
+      <w:r>
+        <w:t xml:space="preserve"> le muestra un mensaje de error</w:t>
+      </w:r>
+      <w:r>
+        <w:t>.</w:t>
+      </w:r>
+    </w:p>
+    <w:p>
+      <w:pPr>
+        <w:pStyle w:val="Prrafodelista"/>
+        <w:numPr>
+          <w:ilvl w:val="1"/>
+          <w:numId w:val="18"/>
+        </w:numPr>
+      </w:pPr>
+      <w:r>
+        <w:rPr>
+          <w:b/>
+          <w:bCs/>
+        </w:rPr>
+        <w:t>Eliminar</w:t>
+      </w:r>
+      <w:r>
+        <w:rPr>
+          <w:b/>
+          <w:bCs/>
+        </w:rPr>
+        <w:t xml:space="preserve"> </w:t>
+      </w:r>
+      <w:r>
+        <w:rPr>
+          <w:b/>
+          <w:bCs/>
+        </w:rPr>
+        <w:t>Producto</w:t>
+      </w:r>
+    </w:p>
+    <w:p>
+      <w:pPr>
+        <w:numPr>
+          <w:ilvl w:val="0"/>
+          <w:numId w:val="3"/>
+        </w:numPr>
+      </w:pPr>
+      <w:r>
+        <w:rPr>
+          <w:b/>
+          <w:bCs/>
+        </w:rPr>
+        <w:t>Actor principal:</w:t>
+      </w:r>
+      <w:r>
+        <w:t xml:space="preserve"> Administrador</w:t>
+      </w:r>
+    </w:p>
+    <w:p>
+      <w:pPr>
+        <w:numPr>
+          <w:ilvl w:val="0"/>
+          <w:numId w:val="3"/>
+        </w:numPr>
+      </w:pPr>
+      <w:r>
+        <w:rPr>
+          <w:b/>
+          <w:bCs/>
+        </w:rPr>
+        <w:t>Objetivo:</w:t>
+      </w:r>
+      <w:r>
+        <w:t xml:space="preserve"> Permitir al administrador</w:t>
+      </w:r>
+      <w:r>
+        <w:t xml:space="preserve"> </w:t>
+      </w:r>
+      <w:r>
+        <w:t>eliminar</w:t>
+      </w:r>
+      <w:r>
+        <w:t xml:space="preserve"> </w:t>
+      </w:r>
+      <w:r>
+        <w:t xml:space="preserve">productos </w:t>
+      </w:r>
+      <w:r>
+        <w:t xml:space="preserve">ya existentes </w:t>
+      </w:r>
+      <w:r>
+        <w:t>en el sistema.</w:t>
+      </w:r>
+    </w:p>
+    <w:p>
+      <w:pPr>
+        <w:numPr>
+          <w:ilvl w:val="0"/>
+          <w:numId w:val="3"/>
+        </w:numPr>
+      </w:pPr>
+      <w:r>
+        <w:rPr>
+          <w:b/>
+          <w:bCs/>
+        </w:rPr>
+        <w:t>Flujo normal:</w:t>
+      </w:r>
+    </w:p>
+    <w:p>
+      <w:pPr>
+        <w:numPr>
+          <w:ilvl w:val="1"/>
+          <w:numId w:val="21"/>
+        </w:numPr>
+      </w:pPr>
+      <w:r>
+        <w:t>El administrador ingresa al sistema.</w:t>
+      </w:r>
+    </w:p>
+    <w:p>
+      <w:pPr>
+        <w:numPr>
+          <w:ilvl w:val="1"/>
+          <w:numId w:val="21"/>
+        </w:numPr>
+      </w:pPr>
+      <w:r>
+        <w:t xml:space="preserve">Selecciona </w:t>
+      </w:r>
+      <w:r>
+        <w:t>el menú desplegable</w:t>
+      </w:r>
+      <w:r>
+        <w:t xml:space="preserve"> "</w:t>
+      </w:r>
+      <w:r>
+        <w:t>Productos</w:t>
+      </w:r>
+      <w:r>
+        <w:t>".</w:t>
+      </w:r>
+    </w:p>
+    <w:p>
+      <w:pPr>
+        <w:numPr>
+          <w:ilvl w:val="1"/>
+          <w:numId w:val="21"/>
+        </w:numPr>
+      </w:pPr>
+      <w:r>
+        <w:t>Selecciona el botón “Productos existentes”.</w:t>
+      </w:r>
+    </w:p>
+    <w:p>
+      <w:pPr>
+        <w:numPr>
+          <w:ilvl w:val="1"/>
+          <w:numId w:val="21"/>
+        </w:numPr>
+      </w:pPr>
+      <w:r>
+        <w:t xml:space="preserve">Selecciona la opción de </w:t>
+      </w:r>
+      <w:r>
+        <w:t>Eliminar</w:t>
+      </w:r>
+      <w:r>
+        <w:t>.</w:t>
+      </w:r>
+    </w:p>
+    <w:p>
+      <w:pPr>
+        <w:numPr>
+          <w:ilvl w:val="1"/>
+          <w:numId w:val="21"/>
+        </w:numPr>
+      </w:pPr>
+      <w:r>
+        <w:t>En la ventana de advertencia selecciona “Si”.</w:t>
+      </w:r>
+    </w:p>
+    <w:p>
+      <w:pPr>
+        <w:numPr>
+          <w:ilvl w:val="1"/>
+          <w:numId w:val="21"/>
+        </w:numPr>
+      </w:pPr>
+      <w:r>
+        <w:t>Guarda la información</w:t>
+      </w:r>
+      <w:r>
+        <w:t>.</w:t>
+      </w:r>
+    </w:p>
+    <w:p>
+      <w:pPr>
+        <w:numPr>
+          <w:ilvl w:val="1"/>
+          <w:numId w:val="21"/>
+        </w:numPr>
+      </w:pPr>
+      <w:r>
+        <w:lastRenderedPageBreak/>
+        <w:t>El sistema confirma la eliminación exitosa</w:t>
+      </w:r>
+    </w:p>
+    <w:p/>
+    <w:p>
+      <w:pPr>
+        <w:pStyle w:val="Prrafodelista"/>
+        <w:numPr>
+          <w:ilvl w:val="1"/>
+          <w:numId w:val="18"/>
+        </w:numPr>
+        <w:rPr>
+          <w:b/>
+          <w:bCs/>
+        </w:rPr>
+      </w:pPr>
+      <w:r>
+        <w:rPr>
+          <w:b/>
+          <w:bCs/>
+        </w:rPr>
+        <w:t>Registrar categorías</w:t>
       </w:r>
     </w:p>
     <w:p>
@@ -580,7 +1104,13 @@
         <w:t>Objetivo:</w:t>
       </w:r>
       <w:r>
-        <w:t xml:space="preserve"> Permitir el registro de vendedores.</w:t>
+        <w:t xml:space="preserve"> Permitir el registro de</w:t>
+      </w:r>
+      <w:r>
+        <w:t xml:space="preserve"> categorías</w:t>
+      </w:r>
+      <w:r>
+        <w:t>.</w:t>
       </w:r>
     </w:p>
     <w:p>
@@ -617,7 +1147,7 @@
         </w:numPr>
       </w:pPr>
       <w:r>
-        <w:t>Selecciona la opción "Registrar Vendedor".</w:t>
+        <w:t>Abre el menú desplegable de “Categorías”.</w:t>
       </w:r>
     </w:p>
     <w:p>
@@ -628,7 +1158,102 @@
         </w:numPr>
       </w:pPr>
       <w:r>
-        <w:t>Ingresa los datos del vendedor (nombre, documento, usuario, etc.).</w:t>
+        <w:t xml:space="preserve">Selecciona la opción "Registrar </w:t>
+      </w:r>
+      <w:r>
+        <w:t>categoría</w:t>
+      </w:r>
+      <w:r>
+        <w:t>".</w:t>
+      </w:r>
+    </w:p>
+    <w:p>
+      <w:pPr>
+        <w:numPr>
+          <w:ilvl w:val="1"/>
+          <w:numId w:val="4"/>
+        </w:numPr>
+      </w:pPr>
+      <w:r>
+        <w:t>Ingresa los datos</w:t>
+      </w:r>
+      <w:r>
+        <w:t xml:space="preserve"> de la categoría</w:t>
+      </w:r>
+      <w:r>
+        <w:t xml:space="preserve"> (nombre, </w:t>
+      </w:r>
+      <w:r>
+        <w:t>descripción</w:t>
+      </w:r>
+      <w:r>
+        <w:t xml:space="preserve">, </w:t>
+      </w:r>
+      <w:r>
+        <w:t xml:space="preserve">estado </w:t>
+      </w:r>
+      <w:r>
+        <w:rPr>
+          <w:lang w:val="es-MX"/>
+        </w:rPr>
+        <w:t xml:space="preserve">(Se definen solo </w:t>
+      </w:r>
+      <w:proofErr w:type="gramStart"/>
+      <w:r>
+        <w:rPr>
+          <w:lang w:val="es-MX"/>
+        </w:rPr>
+        <w:t>dos activo</w:t>
+      </w:r>
+      <w:proofErr w:type="gramEnd"/>
+      <w:r>
+        <w:rPr>
+          <w:lang w:val="es-MX"/>
+        </w:rPr>
+        <w:t xml:space="preserve"> </w:t>
+      </w:r>
+      <w:r>
+        <w:rPr>
+          <w:lang w:val="es-MX"/>
+        </w:rPr>
+        <w:t>e</w:t>
+      </w:r>
+      <w:r>
+        <w:rPr>
+          <w:lang w:val="es-MX"/>
+        </w:rPr>
+        <w:t xml:space="preserve"> inactivo para hacer un </w:t>
+      </w:r>
+      <w:proofErr w:type="spellStart"/>
+      <w:r>
+        <w:rPr>
+          <w:lang w:val="es-MX"/>
+        </w:rPr>
+        <w:t>soft</w:t>
+      </w:r>
+      <w:proofErr w:type="spellEnd"/>
+      <w:r>
+        <w:rPr>
+          <w:lang w:val="es-MX"/>
+        </w:rPr>
+        <w:t xml:space="preserve"> </w:t>
+      </w:r>
+      <w:proofErr w:type="spellStart"/>
+      <w:r>
+        <w:rPr>
+          <w:lang w:val="es-MX"/>
+        </w:rPr>
+        <w:t>delete</w:t>
+      </w:r>
+      <w:proofErr w:type="spellEnd"/>
+      <w:r>
+        <w:rPr>
+          <w:lang w:val="es-MX"/>
+        </w:rPr>
+        <w:t xml:space="preserve"> y no eliminar por completo una categoría por error y causar una enorme perdida de datos)</w:t>
+      </w:r>
+      <w:r>
+        <w:t>).</w:t>
       </w:r>
     </w:p>
     <w:p>
@@ -687,22 +1312,1149 @@
         </w:numPr>
       </w:pPr>
       <w:r>
+        <w:t xml:space="preserve">Si </w:t>
+      </w:r>
+      <w:r>
+        <w:t xml:space="preserve">la categoría ya </w:t>
+      </w:r>
+      <w:proofErr w:type="spellStart"/>
+      <w:r>
+        <w:t>esta</w:t>
+      </w:r>
+      <w:proofErr w:type="spellEnd"/>
+      <w:r>
+        <w:t xml:space="preserve"> registrada</w:t>
+      </w:r>
+      <w:r>
+        <w:t>, el sistema notifica al administrador.</w:t>
+      </w:r>
+    </w:p>
+    <w:p>
+      <w:pPr>
+        <w:numPr>
+          <w:ilvl w:val="1"/>
+          <w:numId w:val="5"/>
+        </w:numPr>
+      </w:pPr>
+      <w:r>
+        <w:t>Si de alguna forma el administrador logra cambiar los dos datos establecidos de estado se le manda una notificación de error</w:t>
+      </w:r>
+    </w:p>
+    <w:p>
+      <w:pPr>
+        <w:pStyle w:val="Prrafodelista"/>
+        <w:numPr>
+          <w:ilvl w:val="1"/>
+          <w:numId w:val="18"/>
+        </w:numPr>
+        <w:rPr>
+          <w:b/>
+          <w:bCs/>
+        </w:rPr>
+      </w:pPr>
+      <w:r>
+        <w:rPr>
+          <w:b/>
+          <w:bCs/>
+        </w:rPr>
+        <w:t xml:space="preserve">Editar </w:t>
+      </w:r>
+      <w:r>
+        <w:rPr>
+          <w:b/>
+          <w:bCs/>
+        </w:rPr>
+        <w:t>categorías</w:t>
+      </w:r>
+    </w:p>
+    <w:p>
+      <w:pPr>
+        <w:numPr>
+          <w:ilvl w:val="0"/>
+          <w:numId w:val="4"/>
+        </w:numPr>
+      </w:pPr>
+      <w:r>
+        <w:rPr>
+          <w:b/>
+          <w:bCs/>
+        </w:rPr>
+        <w:t>Actor principal:</w:t>
+      </w:r>
+      <w:r>
+        <w:t xml:space="preserve"> Administrador</w:t>
+      </w:r>
+    </w:p>
+    <w:p>
+      <w:pPr>
+        <w:numPr>
+          <w:ilvl w:val="0"/>
+          <w:numId w:val="4"/>
+        </w:numPr>
+      </w:pPr>
+      <w:r>
+        <w:rPr>
+          <w:b/>
+          <w:bCs/>
+        </w:rPr>
+        <w:t>Objetivo:</w:t>
+      </w:r>
+      <w:r>
+        <w:t xml:space="preserve"> Permitir </w:t>
+      </w:r>
+      <w:r>
+        <w:t>la edición</w:t>
+      </w:r>
+      <w:r>
+        <w:t xml:space="preserve"> de</w:t>
+      </w:r>
+      <w:r>
+        <w:t xml:space="preserve"> categorías</w:t>
+      </w:r>
+      <w:r>
+        <w:t>.</w:t>
+      </w:r>
+    </w:p>
+    <w:p>
+      <w:pPr>
+        <w:numPr>
+          <w:ilvl w:val="0"/>
+          <w:numId w:val="4"/>
+        </w:numPr>
+      </w:pPr>
+      <w:r>
+        <w:rPr>
+          <w:b/>
+          <w:bCs/>
+        </w:rPr>
+        <w:t>Flujo normal:</w:t>
+      </w:r>
+    </w:p>
+    <w:p>
+      <w:pPr>
+        <w:numPr>
+          <w:ilvl w:val="1"/>
+          <w:numId w:val="4"/>
+        </w:numPr>
+      </w:pPr>
+      <w:r>
+        <w:t>El administrador ingresa al sistema.</w:t>
+      </w:r>
+    </w:p>
+    <w:p>
+      <w:pPr>
+        <w:numPr>
+          <w:ilvl w:val="1"/>
+          <w:numId w:val="4"/>
+        </w:numPr>
+      </w:pPr>
+      <w:r>
+        <w:t>Selecciona el menú desplegable “Categoría”</w:t>
+      </w:r>
+    </w:p>
+    <w:p>
+      <w:pPr>
+        <w:numPr>
+          <w:ilvl w:val="1"/>
+          <w:numId w:val="4"/>
+        </w:numPr>
+      </w:pPr>
+      <w:r>
+        <w:t>Selecciona el botón “Categorías existentes”</w:t>
+      </w:r>
+    </w:p>
+    <w:p>
+      <w:pPr>
+        <w:numPr>
+          <w:ilvl w:val="1"/>
+          <w:numId w:val="4"/>
+        </w:numPr>
+      </w:pPr>
+      <w:r>
+        <w:t>Selecciona la opción "</w:t>
+      </w:r>
+      <w:r>
+        <w:t>Editar</w:t>
+      </w:r>
+      <w:r>
+        <w:t>".</w:t>
+      </w:r>
+    </w:p>
+    <w:p>
+      <w:pPr>
+        <w:numPr>
+          <w:ilvl w:val="1"/>
+          <w:numId w:val="4"/>
+        </w:numPr>
+      </w:pPr>
+      <w:r>
+        <w:t>Ingresa los datos</w:t>
+      </w:r>
+      <w:r>
+        <w:t xml:space="preserve"> de la categoría</w:t>
+      </w:r>
+      <w:r>
+        <w:t xml:space="preserve"> (nombre, </w:t>
+      </w:r>
+      <w:r>
+        <w:t>descripción</w:t>
+      </w:r>
+      <w:r>
+        <w:t xml:space="preserve">, </w:t>
+      </w:r>
+      <w:r>
+        <w:t xml:space="preserve">estado </w:t>
+      </w:r>
+      <w:r>
+        <w:rPr>
+          <w:lang w:val="es-MX"/>
+        </w:rPr>
+        <w:t xml:space="preserve">(Se definen solo </w:t>
+      </w:r>
+      <w:proofErr w:type="gramStart"/>
+      <w:r>
+        <w:rPr>
+          <w:lang w:val="es-MX"/>
+        </w:rPr>
+        <w:t>dos activo</w:t>
+      </w:r>
+      <w:proofErr w:type="gramEnd"/>
+      <w:r>
+        <w:rPr>
+          <w:lang w:val="es-MX"/>
+        </w:rPr>
+        <w:t xml:space="preserve"> e inactivo para hacer un </w:t>
+      </w:r>
+      <w:proofErr w:type="spellStart"/>
+      <w:r>
+        <w:rPr>
+          <w:lang w:val="es-MX"/>
+        </w:rPr>
+        <w:t>soft</w:t>
+      </w:r>
+      <w:proofErr w:type="spellEnd"/>
+      <w:r>
+        <w:rPr>
+          <w:lang w:val="es-MX"/>
+        </w:rPr>
+        <w:t xml:space="preserve"> </w:t>
+      </w:r>
+      <w:proofErr w:type="spellStart"/>
+      <w:r>
+        <w:rPr>
+          <w:lang w:val="es-MX"/>
+        </w:rPr>
+        <w:t>delete</w:t>
+      </w:r>
+      <w:proofErr w:type="spellEnd"/>
+      <w:r>
+        <w:rPr>
+          <w:lang w:val="es-MX"/>
+        </w:rPr>
+        <w:t xml:space="preserve"> y no eliminar por completo una categoría por error y causar una enorme perdida de datos)</w:t>
+      </w:r>
+      <w:r>
+        <w:t>).</w:t>
+      </w:r>
+    </w:p>
+    <w:p>
+      <w:pPr>
+        <w:numPr>
+          <w:ilvl w:val="1"/>
+          <w:numId w:val="4"/>
+        </w:numPr>
+      </w:pPr>
+      <w:r>
+        <w:lastRenderedPageBreak/>
+        <w:t>Guarda la información.</w:t>
+      </w:r>
+    </w:p>
+    <w:p>
+      <w:pPr>
+        <w:numPr>
+          <w:ilvl w:val="1"/>
+          <w:numId w:val="4"/>
+        </w:numPr>
+      </w:pPr>
+      <w:r>
+        <w:t>El sistema confirma el registro exitoso.</w:t>
+      </w:r>
+    </w:p>
+    <w:p>
+      <w:pPr>
+        <w:numPr>
+          <w:ilvl w:val="0"/>
+          <w:numId w:val="4"/>
+        </w:numPr>
+      </w:pPr>
+      <w:r>
+        <w:rPr>
+          <w:b/>
+          <w:bCs/>
+        </w:rPr>
+        <w:t>Flujo alternativo:</w:t>
+      </w:r>
+    </w:p>
+    <w:p>
+      <w:pPr>
+        <w:numPr>
+          <w:ilvl w:val="1"/>
+          <w:numId w:val="5"/>
+        </w:numPr>
+      </w:pPr>
+      <w:r>
+        <w:t>Si falta un dato obligatorio, el sistema muestra un mensaje de error.</w:t>
+      </w:r>
+    </w:p>
+    <w:p>
+      <w:pPr>
+        <w:numPr>
+          <w:ilvl w:val="1"/>
+          <w:numId w:val="5"/>
+        </w:numPr>
+      </w:pPr>
+      <w:r>
+        <w:t xml:space="preserve">Si </w:t>
+      </w:r>
+      <w:r>
+        <w:t xml:space="preserve">la categoría ya </w:t>
+      </w:r>
+      <w:r>
+        <w:t>está</w:t>
+      </w:r>
+      <w:r>
+        <w:t xml:space="preserve"> registrada</w:t>
+      </w:r>
+      <w:r>
+        <w:t>, el sistema notifica al administrador.</w:t>
+      </w:r>
+    </w:p>
+    <w:p>
+      <w:pPr>
+        <w:numPr>
+          <w:ilvl w:val="1"/>
+          <w:numId w:val="5"/>
+        </w:numPr>
+      </w:pPr>
+      <w:r>
+        <w:t>Si de alguna forma el administrador logra cambiar los dos datos establecidos de estado se le manda una notificación de error</w:t>
+      </w:r>
+    </w:p>
+    <w:p/>
+    <w:p>
+      <w:pPr>
+        <w:pStyle w:val="Prrafodelista"/>
+        <w:numPr>
+          <w:ilvl w:val="1"/>
+          <w:numId w:val="18"/>
+        </w:numPr>
+        <w:rPr>
+          <w:b/>
+          <w:bCs/>
+        </w:rPr>
+      </w:pPr>
+      <w:r>
+        <w:rPr>
+          <w:b/>
+          <w:bCs/>
+        </w:rPr>
+        <w:t>E</w:t>
+      </w:r>
+      <w:r>
+        <w:rPr>
+          <w:b/>
+          <w:bCs/>
+        </w:rPr>
+        <w:t xml:space="preserve">liminar </w:t>
+      </w:r>
+      <w:r>
+        <w:rPr>
+          <w:b/>
+          <w:bCs/>
+        </w:rPr>
+        <w:t>categorías</w:t>
+      </w:r>
+    </w:p>
+    <w:p>
+      <w:pPr>
+        <w:numPr>
+          <w:ilvl w:val="0"/>
+          <w:numId w:val="4"/>
+        </w:numPr>
+      </w:pPr>
+      <w:r>
+        <w:rPr>
+          <w:b/>
+          <w:bCs/>
+        </w:rPr>
+        <w:t>Actor principal:</w:t>
+      </w:r>
+      <w:r>
+        <w:t xml:space="preserve"> Administrador</w:t>
+      </w:r>
+    </w:p>
+    <w:p>
+      <w:pPr>
+        <w:numPr>
+          <w:ilvl w:val="0"/>
+          <w:numId w:val="4"/>
+        </w:numPr>
+      </w:pPr>
+      <w:r>
+        <w:rPr>
+          <w:b/>
+          <w:bCs/>
+        </w:rPr>
+        <w:t>Objetivo:</w:t>
+      </w:r>
+      <w:r>
+        <w:t xml:space="preserve"> Permitir </w:t>
+      </w:r>
+      <w:r>
+        <w:t xml:space="preserve">la </w:t>
+      </w:r>
+      <w:r>
+        <w:t>eliminación definitiva</w:t>
+      </w:r>
+      <w:r>
+        <w:t xml:space="preserve"> de</w:t>
+      </w:r>
+      <w:r>
+        <w:t xml:space="preserve"> categorías</w:t>
+      </w:r>
+      <w:r>
+        <w:t>.</w:t>
+      </w:r>
+    </w:p>
+    <w:p>
+      <w:pPr>
+        <w:numPr>
+          <w:ilvl w:val="0"/>
+          <w:numId w:val="4"/>
+        </w:numPr>
+      </w:pPr>
+      <w:r>
+        <w:rPr>
+          <w:b/>
+          <w:bCs/>
+        </w:rPr>
+        <w:t>Flujo normal:</w:t>
+      </w:r>
+    </w:p>
+    <w:p>
+      <w:pPr>
+        <w:numPr>
+          <w:ilvl w:val="1"/>
+          <w:numId w:val="4"/>
+        </w:numPr>
+      </w:pPr>
+      <w:r>
+        <w:t>El administrador ingresa al sistema.</w:t>
+      </w:r>
+    </w:p>
+    <w:p>
+      <w:pPr>
+        <w:numPr>
+          <w:ilvl w:val="1"/>
+          <w:numId w:val="4"/>
+        </w:numPr>
+      </w:pPr>
+      <w:r>
+        <w:t>Selecciona el menú desplegable “Categoría”</w:t>
+      </w:r>
+    </w:p>
+    <w:p>
+      <w:pPr>
+        <w:numPr>
+          <w:ilvl w:val="1"/>
+          <w:numId w:val="4"/>
+        </w:numPr>
+      </w:pPr>
+      <w:r>
+        <w:t>Selecciona el botón “Categorías existentes”</w:t>
+      </w:r>
+    </w:p>
+    <w:p>
+      <w:pPr>
+        <w:numPr>
+          <w:ilvl w:val="1"/>
+          <w:numId w:val="4"/>
+        </w:numPr>
+      </w:pPr>
+      <w:r>
+        <w:t>Selecciona la opción "</w:t>
+      </w:r>
+      <w:r>
+        <w:t>Eliminar</w:t>
+      </w:r>
+      <w:r>
+        <w:t>".</w:t>
+      </w:r>
+    </w:p>
+    <w:p>
+      <w:pPr>
+        <w:numPr>
+          <w:ilvl w:val="1"/>
+          <w:numId w:val="4"/>
+        </w:numPr>
+      </w:pPr>
+      <w:r>
+        <w:t>En la ventana modal luego de la advertencia, oprime el botón “Conozco los riesgos”.</w:t>
+      </w:r>
+    </w:p>
+    <w:p>
+      <w:pPr>
+        <w:numPr>
+          <w:ilvl w:val="1"/>
+          <w:numId w:val="4"/>
+        </w:numPr>
+      </w:pPr>
+      <w:r>
+        <w:t>Guarda la información.</w:t>
+      </w:r>
+    </w:p>
+    <w:p>
+      <w:pPr>
+        <w:numPr>
+          <w:ilvl w:val="1"/>
+          <w:numId w:val="4"/>
+        </w:numPr>
+      </w:pPr>
+      <w:r>
+        <w:t>El sistema confirma el registro exitoso.</w:t>
+      </w:r>
+    </w:p>
+    <w:p>
+      <w:pPr>
+        <w:ind w:left="1440"/>
+      </w:pPr>
+    </w:p>
+    <w:p>
+      <w:pPr>
+        <w:pStyle w:val="Prrafodelista"/>
+        <w:numPr>
+          <w:ilvl w:val="1"/>
+          <w:numId w:val="18"/>
+        </w:numPr>
+        <w:rPr>
+          <w:b/>
+          <w:bCs/>
+        </w:rPr>
+      </w:pPr>
+      <w:r>
+        <w:rPr>
+          <w:b/>
+          <w:bCs/>
+        </w:rPr>
+        <w:t>Registrar Vendedores</w:t>
+      </w:r>
+    </w:p>
+    <w:p>
+      <w:pPr>
+        <w:numPr>
+          <w:ilvl w:val="0"/>
+          <w:numId w:val="4"/>
+        </w:numPr>
+      </w:pPr>
+      <w:r>
+        <w:rPr>
+          <w:b/>
+          <w:bCs/>
+        </w:rPr>
+        <w:t>Actor principal:</w:t>
+      </w:r>
+      <w:r>
+        <w:t xml:space="preserve"> Administrador</w:t>
+      </w:r>
+    </w:p>
+    <w:p>
+      <w:pPr>
+        <w:numPr>
+          <w:ilvl w:val="0"/>
+          <w:numId w:val="4"/>
+        </w:numPr>
+      </w:pPr>
+      <w:r>
+        <w:rPr>
+          <w:b/>
+          <w:bCs/>
+        </w:rPr>
+        <w:t>Objetivo:</w:t>
+      </w:r>
+      <w:r>
+        <w:t xml:space="preserve"> Permitir el registro de vendedores.</w:t>
+      </w:r>
+    </w:p>
+    <w:p>
+      <w:pPr>
+        <w:numPr>
+          <w:ilvl w:val="0"/>
+          <w:numId w:val="4"/>
+        </w:numPr>
+      </w:pPr>
+      <w:r>
+        <w:rPr>
+          <w:b/>
+          <w:bCs/>
+        </w:rPr>
+        <w:t>Flujo normal:</w:t>
+      </w:r>
+    </w:p>
+    <w:p>
+      <w:pPr>
+        <w:numPr>
+          <w:ilvl w:val="1"/>
+          <w:numId w:val="4"/>
+        </w:numPr>
+      </w:pPr>
+      <w:r>
+        <w:t>El administrador ingresa al sistema.</w:t>
+      </w:r>
+    </w:p>
+    <w:p>
+      <w:pPr>
+        <w:numPr>
+          <w:ilvl w:val="1"/>
+          <w:numId w:val="4"/>
+        </w:numPr>
+      </w:pPr>
+      <w:r>
+        <w:t xml:space="preserve">Selecciona </w:t>
+      </w:r>
+      <w:r>
+        <w:t xml:space="preserve">el menú desplegable de </w:t>
+      </w:r>
+      <w:r>
+        <w:t>"</w:t>
+      </w:r>
+      <w:r>
+        <w:t>Vendedores</w:t>
+      </w:r>
+      <w:r>
+        <w:t>".</w:t>
+      </w:r>
+    </w:p>
+    <w:p>
+      <w:pPr>
+        <w:numPr>
+          <w:ilvl w:val="1"/>
+          <w:numId w:val="4"/>
+        </w:numPr>
+      </w:pPr>
+      <w:r>
+        <w:t>Ingresa los datos del vendedor (nombre, documento</w:t>
+      </w:r>
+      <w:r>
+        <w:t xml:space="preserve"> (cedula, pasaporte </w:t>
+      </w:r>
+      <w:proofErr w:type="spellStart"/>
+      <w:r>
+        <w:t>etc</w:t>
+      </w:r>
+      <w:proofErr w:type="spellEnd"/>
+      <w:r>
+        <w:t>)</w:t>
+      </w:r>
+      <w:r>
+        <w:t>, usuario, etc.).</w:t>
+      </w:r>
+    </w:p>
+    <w:p>
+      <w:pPr>
+        <w:numPr>
+          <w:ilvl w:val="1"/>
+          <w:numId w:val="4"/>
+        </w:numPr>
+      </w:pPr>
+      <w:r>
+        <w:t>Guarda la información.</w:t>
+      </w:r>
+    </w:p>
+    <w:p>
+      <w:pPr>
+        <w:numPr>
+          <w:ilvl w:val="1"/>
+          <w:numId w:val="4"/>
+        </w:numPr>
+      </w:pPr>
+      <w:r>
+        <w:lastRenderedPageBreak/>
+        <w:t>El sistema confirma el registro exitoso.</w:t>
+      </w:r>
+    </w:p>
+    <w:p>
+      <w:pPr>
+        <w:numPr>
+          <w:ilvl w:val="0"/>
+          <w:numId w:val="4"/>
+        </w:numPr>
+      </w:pPr>
+      <w:r>
+        <w:rPr>
+          <w:b/>
+          <w:bCs/>
+        </w:rPr>
+        <w:t>Flujo alternativo:</w:t>
+      </w:r>
+    </w:p>
+    <w:p>
+      <w:pPr>
+        <w:numPr>
+          <w:ilvl w:val="1"/>
+          <w:numId w:val="5"/>
+        </w:numPr>
+      </w:pPr>
+      <w:r>
+        <w:t>Si falta un dato obligatorio, el sistema muestra un mensaje de error.</w:t>
+      </w:r>
+    </w:p>
+    <w:p>
+      <w:pPr>
+        <w:numPr>
+          <w:ilvl w:val="1"/>
+          <w:numId w:val="5"/>
+        </w:numPr>
+      </w:pPr>
+      <w:r>
         <w:t>Si el vendedor ya está registrado, el sistema notifica al administrador.</w:t>
       </w:r>
     </w:p>
     <w:p>
       <w:pPr>
-        <w:rPr>
-          <w:b/>
-          <w:bCs/>
-        </w:rPr>
-      </w:pPr>
-      <w:r>
-        <w:rPr>
-          <w:b/>
-          <w:bCs/>
-        </w:rPr>
-        <w:t>3.3 Registrar Clientes</w:t>
+        <w:pStyle w:val="Prrafodelista"/>
+        <w:numPr>
+          <w:ilvl w:val="1"/>
+          <w:numId w:val="18"/>
+        </w:numPr>
+        <w:rPr>
+          <w:b/>
+          <w:bCs/>
+        </w:rPr>
+      </w:pPr>
+      <w:r>
+        <w:rPr>
+          <w:b/>
+          <w:bCs/>
+        </w:rPr>
+        <w:t xml:space="preserve">Editar </w:t>
+      </w:r>
+      <w:r>
+        <w:rPr>
+          <w:b/>
+          <w:bCs/>
+        </w:rPr>
+        <w:t>Vendedores</w:t>
+      </w:r>
+    </w:p>
+    <w:p>
+      <w:pPr>
+        <w:numPr>
+          <w:ilvl w:val="0"/>
+          <w:numId w:val="4"/>
+        </w:numPr>
+      </w:pPr>
+      <w:r>
+        <w:rPr>
+          <w:b/>
+          <w:bCs/>
+        </w:rPr>
+        <w:t>Actor principal:</w:t>
+      </w:r>
+      <w:r>
+        <w:t xml:space="preserve"> Administrador</w:t>
+      </w:r>
+    </w:p>
+    <w:p>
+      <w:pPr>
+        <w:numPr>
+          <w:ilvl w:val="0"/>
+          <w:numId w:val="4"/>
+        </w:numPr>
+      </w:pPr>
+      <w:r>
+        <w:rPr>
+          <w:b/>
+          <w:bCs/>
+        </w:rPr>
+        <w:t>Objetivo:</w:t>
+      </w:r>
+      <w:r>
+        <w:t xml:space="preserve"> Permitir </w:t>
+      </w:r>
+      <w:r>
+        <w:t>la</w:t>
+      </w:r>
+      <w:r>
+        <w:t xml:space="preserve"> edición</w:t>
+      </w:r>
+      <w:r>
+        <w:t xml:space="preserve"> de vendedores.</w:t>
+      </w:r>
+    </w:p>
+    <w:p>
+      <w:pPr>
+        <w:numPr>
+          <w:ilvl w:val="0"/>
+          <w:numId w:val="4"/>
+        </w:numPr>
+      </w:pPr>
+      <w:r>
+        <w:rPr>
+          <w:b/>
+          <w:bCs/>
+        </w:rPr>
+        <w:t>Flujo normal:</w:t>
+      </w:r>
+    </w:p>
+    <w:p>
+      <w:pPr>
+        <w:numPr>
+          <w:ilvl w:val="1"/>
+          <w:numId w:val="4"/>
+        </w:numPr>
+      </w:pPr>
+      <w:r>
+        <w:t>El administrador ingresa al sistema.</w:t>
+      </w:r>
+    </w:p>
+    <w:p>
+      <w:pPr>
+        <w:numPr>
+          <w:ilvl w:val="1"/>
+          <w:numId w:val="4"/>
+        </w:numPr>
+      </w:pPr>
+      <w:r>
+        <w:t>Selecciona</w:t>
+      </w:r>
+      <w:r>
+        <w:t xml:space="preserve"> el menú desplegable</w:t>
+      </w:r>
+      <w:r>
+        <w:t xml:space="preserve"> "</w:t>
+      </w:r>
+      <w:r>
+        <w:t>Vendedores</w:t>
+      </w:r>
+      <w:r>
+        <w:t>".</w:t>
+      </w:r>
+    </w:p>
+    <w:p>
+      <w:pPr>
+        <w:numPr>
+          <w:ilvl w:val="1"/>
+          <w:numId w:val="4"/>
+        </w:numPr>
+      </w:pPr>
+      <w:r>
+        <w:t>Oprime el botón “Vendedores existentes”</w:t>
+      </w:r>
+    </w:p>
+    <w:p>
+      <w:pPr>
+        <w:numPr>
+          <w:ilvl w:val="1"/>
+          <w:numId w:val="4"/>
+        </w:numPr>
+      </w:pPr>
+      <w:r>
+        <w:t>Selecciona la opción editar.</w:t>
+      </w:r>
+    </w:p>
+    <w:p>
+      <w:pPr>
+        <w:numPr>
+          <w:ilvl w:val="1"/>
+          <w:numId w:val="4"/>
+        </w:numPr>
+      </w:pPr>
+      <w:r>
+        <w:t xml:space="preserve">Ingresa los datos del vendedor </w:t>
+      </w:r>
+      <w:r>
+        <w:t xml:space="preserve">a cambiar </w:t>
+      </w:r>
+      <w:r>
+        <w:t>(nombre, documento, usuario, etc.).</w:t>
+      </w:r>
+    </w:p>
+    <w:p>
+      <w:pPr>
+        <w:numPr>
+          <w:ilvl w:val="1"/>
+          <w:numId w:val="4"/>
+        </w:numPr>
+      </w:pPr>
+      <w:r>
+        <w:t>Guarda la información.</w:t>
+      </w:r>
+    </w:p>
+    <w:p>
+      <w:pPr>
+        <w:numPr>
+          <w:ilvl w:val="1"/>
+          <w:numId w:val="4"/>
+        </w:numPr>
+      </w:pPr>
+      <w:r>
+        <w:t>El sistema confirma el registro exitoso.</w:t>
+      </w:r>
+    </w:p>
+    <w:p>
+      <w:pPr>
+        <w:numPr>
+          <w:ilvl w:val="0"/>
+          <w:numId w:val="4"/>
+        </w:numPr>
+      </w:pPr>
+      <w:r>
+        <w:rPr>
+          <w:b/>
+          <w:bCs/>
+        </w:rPr>
+        <w:t>Flujo alternativo:</w:t>
+      </w:r>
+    </w:p>
+    <w:p>
+      <w:pPr>
+        <w:numPr>
+          <w:ilvl w:val="1"/>
+          <w:numId w:val="5"/>
+        </w:numPr>
+      </w:pPr>
+      <w:r>
+        <w:t>Si falta un dato obligatorio, el sistema muestra un mensaje de error.</w:t>
+      </w:r>
+    </w:p>
+    <w:p>
+      <w:pPr>
+        <w:numPr>
+          <w:ilvl w:val="1"/>
+          <w:numId w:val="5"/>
+        </w:numPr>
+      </w:pPr>
+      <w:r>
+        <w:t>Si el vendedor ya está registrado, el sistema notifica al administrador.</w:t>
+      </w:r>
+    </w:p>
+    <w:p>
+      <w:pPr>
+        <w:pStyle w:val="Prrafodelista"/>
+        <w:numPr>
+          <w:ilvl w:val="1"/>
+          <w:numId w:val="18"/>
+        </w:numPr>
+        <w:rPr>
+          <w:b/>
+          <w:bCs/>
+        </w:rPr>
+      </w:pPr>
+      <w:r>
+        <w:rPr>
+          <w:b/>
+          <w:bCs/>
+        </w:rPr>
+        <w:t xml:space="preserve">Eliminar </w:t>
+      </w:r>
+      <w:r>
+        <w:rPr>
+          <w:b/>
+          <w:bCs/>
+        </w:rPr>
+        <w:t>Vendedores</w:t>
+      </w:r>
+    </w:p>
+    <w:p>
+      <w:pPr>
+        <w:numPr>
+          <w:ilvl w:val="0"/>
+          <w:numId w:val="4"/>
+        </w:numPr>
+      </w:pPr>
+      <w:r>
+        <w:rPr>
+          <w:b/>
+          <w:bCs/>
+        </w:rPr>
+        <w:t>Actor principal:</w:t>
+      </w:r>
+      <w:r>
+        <w:t xml:space="preserve"> Administrador</w:t>
+      </w:r>
+    </w:p>
+    <w:p>
+      <w:pPr>
+        <w:numPr>
+          <w:ilvl w:val="0"/>
+          <w:numId w:val="4"/>
+        </w:numPr>
+      </w:pPr>
+      <w:r>
+        <w:rPr>
+          <w:b/>
+          <w:bCs/>
+        </w:rPr>
+        <w:t>Objetivo:</w:t>
+      </w:r>
+      <w:r>
+        <w:t xml:space="preserve"> Permitir </w:t>
+      </w:r>
+      <w:r>
+        <w:t>eliminar</w:t>
+      </w:r>
+      <w:r>
+        <w:t xml:space="preserve"> vendedores.</w:t>
+      </w:r>
+    </w:p>
+    <w:p>
+      <w:pPr>
+        <w:numPr>
+          <w:ilvl w:val="0"/>
+          <w:numId w:val="4"/>
+        </w:numPr>
+      </w:pPr>
+      <w:r>
+        <w:rPr>
+          <w:b/>
+          <w:bCs/>
+        </w:rPr>
+        <w:t>Flujo normal:</w:t>
+      </w:r>
+    </w:p>
+    <w:p>
+      <w:pPr>
+        <w:numPr>
+          <w:ilvl w:val="1"/>
+          <w:numId w:val="4"/>
+        </w:numPr>
+      </w:pPr>
+      <w:r>
+        <w:t>El administrador ingresa al sistema.</w:t>
+      </w:r>
+    </w:p>
+    <w:p>
+      <w:pPr>
+        <w:numPr>
+          <w:ilvl w:val="1"/>
+          <w:numId w:val="4"/>
+        </w:numPr>
+      </w:pPr>
+      <w:r>
+        <w:t>Selecciona</w:t>
+      </w:r>
+      <w:r>
+        <w:t xml:space="preserve"> el menú desplegable </w:t>
+      </w:r>
+      <w:r>
+        <w:t>“</w:t>
+      </w:r>
+      <w:r>
+        <w:t>Vendedores</w:t>
+      </w:r>
+      <w:r>
+        <w:t>".</w:t>
+      </w:r>
+    </w:p>
+    <w:p>
+      <w:pPr>
+        <w:numPr>
+          <w:ilvl w:val="1"/>
+          <w:numId w:val="4"/>
+        </w:numPr>
+      </w:pPr>
+      <w:r>
+        <w:t>Oprime el botón “Vendedores existentes”</w:t>
+      </w:r>
+    </w:p>
+    <w:p>
+      <w:pPr>
+        <w:numPr>
+          <w:ilvl w:val="1"/>
+          <w:numId w:val="4"/>
+        </w:numPr>
+      </w:pPr>
+      <w:r>
+        <w:t xml:space="preserve">Selecciona la opción </w:t>
+      </w:r>
+      <w:r>
+        <w:t>Eliminar</w:t>
+      </w:r>
+      <w:r>
+        <w:t>.</w:t>
+      </w:r>
+    </w:p>
+    <w:p>
+      <w:pPr>
+        <w:numPr>
+          <w:ilvl w:val="1"/>
+          <w:numId w:val="4"/>
+        </w:numPr>
+      </w:pPr>
+      <w:r>
+        <w:t>Luego de leer la advertencia oprime el botón “Eliminar”.</w:t>
+      </w:r>
+    </w:p>
+    <w:p>
+      <w:pPr>
+        <w:numPr>
+          <w:ilvl w:val="1"/>
+          <w:numId w:val="4"/>
+        </w:numPr>
+      </w:pPr>
+      <w:r>
+        <w:t>Guarda la información.</w:t>
+      </w:r>
+    </w:p>
+    <w:p>
+      <w:pPr>
+        <w:numPr>
+          <w:ilvl w:val="1"/>
+          <w:numId w:val="4"/>
+        </w:numPr>
+      </w:pPr>
+      <w:r>
+        <w:t>El sistema confirma</w:t>
+      </w:r>
+      <w:r>
+        <w:t xml:space="preserve"> la eliminación</w:t>
+      </w:r>
+      <w:r>
+        <w:t xml:space="preserve"> exitos</w:t>
+      </w:r>
+      <w:r>
+        <w:t>a</w:t>
+      </w:r>
+      <w:r>
+        <w:t>.</w:t>
+      </w:r>
+    </w:p>
+    <w:p>
+      <w:pPr>
+        <w:pStyle w:val="Prrafodelista"/>
+        <w:numPr>
+          <w:ilvl w:val="1"/>
+          <w:numId w:val="18"/>
+        </w:numPr>
+        <w:rPr>
+          <w:b/>
+          <w:bCs/>
+        </w:rPr>
+      </w:pPr>
+      <w:r>
+        <w:rPr>
+          <w:b/>
+          <w:bCs/>
+        </w:rPr>
+        <w:lastRenderedPageBreak/>
+        <w:t xml:space="preserve"> </w:t>
+      </w:r>
+      <w:r>
+        <w:rPr>
+          <w:b/>
+          <w:bCs/>
+        </w:rPr>
+        <w:t>Registrar Clientes</w:t>
       </w:r>
     </w:p>
     <w:p>
@@ -775,7 +2527,30 @@
         </w:numPr>
       </w:pPr>
       <w:r>
-        <w:t>Selecciona la opción "Registrar Cliente".</w:t>
+        <w:t xml:space="preserve">Selecciona </w:t>
+      </w:r>
+      <w:r>
+        <w:t xml:space="preserve">el menú desplegable de </w:t>
+      </w:r>
+      <w:r>
+        <w:t>"Cliente</w:t>
+      </w:r>
+      <w:r>
+        <w:t>s</w:t>
+      </w:r>
+      <w:r>
+        <w:t>".</w:t>
+      </w:r>
+    </w:p>
+    <w:p>
+      <w:pPr>
+        <w:numPr>
+          <w:ilvl w:val="1"/>
+          <w:numId w:val="6"/>
+        </w:numPr>
+      </w:pPr>
+      <w:r>
+        <w:t>Oprime el botón de Registrar Cliente</w:t>
       </w:r>
     </w:p>
     <w:p>
@@ -850,17 +2625,258 @@
     </w:p>
     <w:p>
       <w:pPr>
-        <w:rPr>
-          <w:b/>
-          <w:bCs/>
-        </w:rPr>
-      </w:pPr>
-      <w:r>
-        <w:rPr>
-          <w:b/>
-          <w:bCs/>
-        </w:rPr>
-        <w:t>3.4 Realizar Venta</w:t>
+        <w:pStyle w:val="Prrafodelista"/>
+        <w:numPr>
+          <w:ilvl w:val="1"/>
+          <w:numId w:val="18"/>
+        </w:numPr>
+        <w:rPr>
+          <w:b/>
+          <w:bCs/>
+        </w:rPr>
+      </w:pPr>
+      <w:r>
+        <w:rPr>
+          <w:b/>
+          <w:bCs/>
+        </w:rPr>
+        <w:t xml:space="preserve">Editar </w:t>
+      </w:r>
+      <w:r>
+        <w:rPr>
+          <w:b/>
+          <w:bCs/>
+        </w:rPr>
+        <w:t>Cliente</w:t>
+      </w:r>
+    </w:p>
+    <w:p>
+      <w:pPr>
+        <w:numPr>
+          <w:ilvl w:val="0"/>
+          <w:numId w:val="6"/>
+        </w:numPr>
+      </w:pPr>
+      <w:r>
+        <w:rPr>
+          <w:b/>
+          <w:bCs/>
+        </w:rPr>
+        <w:t>Actor principal:</w:t>
+      </w:r>
+      <w:r>
+        <w:t xml:space="preserve"> Administrador, Vendedor</w:t>
+      </w:r>
+    </w:p>
+    <w:p>
+      <w:pPr>
+        <w:numPr>
+          <w:ilvl w:val="0"/>
+          <w:numId w:val="6"/>
+        </w:numPr>
+      </w:pPr>
+      <w:r>
+        <w:rPr>
+          <w:b/>
+          <w:bCs/>
+        </w:rPr>
+        <w:t>Objetivo:</w:t>
+      </w:r>
+      <w:r>
+        <w:t xml:space="preserve"> Permitir</w:t>
+      </w:r>
+      <w:r>
+        <w:t xml:space="preserve"> la edición</w:t>
+      </w:r>
+      <w:r>
+        <w:t xml:space="preserve"> de clientes en el sistema.</w:t>
+      </w:r>
+    </w:p>
+    <w:p>
+      <w:pPr>
+        <w:numPr>
+          <w:ilvl w:val="0"/>
+          <w:numId w:val="6"/>
+        </w:numPr>
+      </w:pPr>
+      <w:r>
+        <w:rPr>
+          <w:b/>
+          <w:bCs/>
+        </w:rPr>
+        <w:t>Flujo normal:</w:t>
+      </w:r>
+    </w:p>
+    <w:p>
+      <w:pPr>
+        <w:numPr>
+          <w:ilvl w:val="1"/>
+          <w:numId w:val="6"/>
+        </w:numPr>
+      </w:pPr>
+      <w:r>
+        <w:t>El actor ingresa al sistema.</w:t>
+      </w:r>
+    </w:p>
+    <w:p>
+      <w:pPr>
+        <w:numPr>
+          <w:ilvl w:val="1"/>
+          <w:numId w:val="6"/>
+        </w:numPr>
+      </w:pPr>
+      <w:r>
+        <w:t xml:space="preserve">Selecciona </w:t>
+      </w:r>
+      <w:r>
+        <w:t xml:space="preserve">el menú desplegable de </w:t>
+      </w:r>
+      <w:r>
+        <w:t>"Cliente</w:t>
+      </w:r>
+      <w:r>
+        <w:t>s</w:t>
+      </w:r>
+      <w:r>
+        <w:t>".</w:t>
+      </w:r>
+    </w:p>
+    <w:p>
+      <w:pPr>
+        <w:numPr>
+          <w:ilvl w:val="1"/>
+          <w:numId w:val="6"/>
+        </w:numPr>
+      </w:pPr>
+      <w:r>
+        <w:t>Oprime el botón de Cliente</w:t>
+      </w:r>
+      <w:r>
+        <w:t>s Existente</w:t>
+      </w:r>
+    </w:p>
+    <w:p>
+      <w:pPr>
+        <w:numPr>
+          <w:ilvl w:val="1"/>
+          <w:numId w:val="6"/>
+        </w:numPr>
+      </w:pPr>
+      <w:r>
+        <w:t>Busca el cliente que necesita</w:t>
+      </w:r>
+    </w:p>
+    <w:p>
+      <w:pPr>
+        <w:numPr>
+          <w:ilvl w:val="1"/>
+          <w:numId w:val="6"/>
+        </w:numPr>
+      </w:pPr>
+      <w:r>
+        <w:t>Oprime el botón editar</w:t>
+      </w:r>
+    </w:p>
+    <w:p>
+      <w:pPr>
+        <w:numPr>
+          <w:ilvl w:val="1"/>
+          <w:numId w:val="6"/>
+        </w:numPr>
+      </w:pPr>
+      <w:r>
+        <w:t>Ingresa los datos del cliente</w:t>
+      </w:r>
+      <w:r>
+        <w:t xml:space="preserve"> a actualizar</w:t>
+      </w:r>
+      <w:r>
+        <w:t xml:space="preserve"> (nombre, documento, teléfono, etc.).</w:t>
+      </w:r>
+    </w:p>
+    <w:p>
+      <w:pPr>
+        <w:numPr>
+          <w:ilvl w:val="1"/>
+          <w:numId w:val="6"/>
+        </w:numPr>
+      </w:pPr>
+      <w:r>
+        <w:t>Guarda la información.</w:t>
+      </w:r>
+    </w:p>
+    <w:p>
+      <w:pPr>
+        <w:numPr>
+          <w:ilvl w:val="1"/>
+          <w:numId w:val="6"/>
+        </w:numPr>
+      </w:pPr>
+      <w:r>
+        <w:t>El sistema confirma el registro exitoso.</w:t>
+      </w:r>
+    </w:p>
+    <w:p>
+      <w:pPr>
+        <w:numPr>
+          <w:ilvl w:val="0"/>
+          <w:numId w:val="6"/>
+        </w:numPr>
+      </w:pPr>
+      <w:r>
+        <w:rPr>
+          <w:b/>
+          <w:bCs/>
+        </w:rPr>
+        <w:t>Flujo alternativo:</w:t>
+      </w:r>
+    </w:p>
+    <w:p>
+      <w:pPr>
+        <w:numPr>
+          <w:ilvl w:val="1"/>
+          <w:numId w:val="7"/>
+        </w:numPr>
+      </w:pPr>
+      <w:r>
+        <w:t>Si falta un dato obligatorio, el sistema muestra un mensaje de error.</w:t>
+      </w:r>
+    </w:p>
+    <w:p>
+      <w:pPr>
+        <w:numPr>
+          <w:ilvl w:val="1"/>
+          <w:numId w:val="7"/>
+        </w:numPr>
+      </w:pPr>
+      <w:r>
+        <w:t>Si el cliente ya está registrado, el sistema notifica al usuario.</w:t>
+      </w:r>
+    </w:p>
+    <w:p>
+      <w:pPr>
+        <w:ind w:left="1440"/>
+      </w:pPr>
+    </w:p>
+    <w:p>
+      <w:pPr>
+        <w:pStyle w:val="Prrafodelista"/>
+        <w:numPr>
+          <w:ilvl w:val="1"/>
+          <w:numId w:val="18"/>
+        </w:numPr>
+        <w:rPr>
+          <w:b/>
+          <w:bCs/>
+        </w:rPr>
+      </w:pPr>
+      <w:r>
+        <w:rPr>
+          <w:b/>
+          <w:bCs/>
+        </w:rPr>
+        <w:lastRenderedPageBreak/>
+        <w:t>Realizar Venta</w:t>
       </w:r>
     </w:p>
     <w:p>
@@ -893,7 +2909,6 @@
           <w:b/>
           <w:bCs/>
         </w:rPr>
-        <w:lastRenderedPageBreak/>
         <w:t>Objetivo:</w:t>
       </w:r>
       <w:r>
@@ -945,18 +2960,29 @@
         </w:numPr>
       </w:pPr>
       <w:r>
+        <w:t>Busca el cliente</w:t>
+      </w:r>
+    </w:p>
+    <w:p>
+      <w:pPr>
+        <w:numPr>
+          <w:ilvl w:val="1"/>
+          <w:numId w:val="8"/>
+        </w:numPr>
+      </w:pPr>
+      <w:r>
+        <w:t>Selecciona al cliente para la venta</w:t>
+      </w:r>
+    </w:p>
+    <w:p>
+      <w:pPr>
+        <w:numPr>
+          <w:ilvl w:val="1"/>
+          <w:numId w:val="8"/>
+        </w:numPr>
+      </w:pPr>
+      <w:r>
         <w:t>Busca y selecciona los productos a vender.</w:t>
-      </w:r>
-    </w:p>
-    <w:p>
-      <w:pPr>
-        <w:numPr>
-          <w:ilvl w:val="1"/>
-          <w:numId w:val="8"/>
-        </w:numPr>
-      </w:pPr>
-      <w:r>
-        <w:t>Ingresa la cantidad de cada producto.</w:t>
       </w:r>
     </w:p>
     <w:p>
@@ -1042,17 +3068,51 @@
     </w:p>
     <w:p>
       <w:pPr>
-        <w:rPr>
-          <w:b/>
-          <w:bCs/>
-        </w:rPr>
-      </w:pPr>
-      <w:r>
-        <w:rPr>
-          <w:b/>
-          <w:bCs/>
-        </w:rPr>
-        <w:t>3.5 Generar Factura</w:t>
+        <w:numPr>
+          <w:ilvl w:val="1"/>
+          <w:numId w:val="9"/>
+        </w:numPr>
+      </w:pPr>
+      <w:r>
+        <w:t>Si el vendedor no selecciona ningún producto, se le rechaza la venta</w:t>
+      </w:r>
+    </w:p>
+    <w:p>
+      <w:pPr>
+        <w:numPr>
+          <w:ilvl w:val="1"/>
+          <w:numId w:val="9"/>
+        </w:numPr>
+      </w:pPr>
+      <w:r>
+        <w:t>Si el cliente no se encuentra en la base de datos, se le pide registrarlo</w:t>
+      </w:r>
+    </w:p>
+    <w:p>
+      <w:pPr>
+        <w:pStyle w:val="Prrafodelista"/>
+        <w:numPr>
+          <w:ilvl w:val="1"/>
+          <w:numId w:val="18"/>
+        </w:numPr>
+        <w:rPr>
+          <w:b/>
+          <w:bCs/>
+        </w:rPr>
+      </w:pPr>
+      <w:r>
+        <w:rPr>
+          <w:b/>
+          <w:bCs/>
+        </w:rPr>
+        <w:t xml:space="preserve"> </w:t>
+      </w:r>
+      <w:r>
+        <w:rPr>
+          <w:b/>
+          <w:bCs/>
+        </w:rPr>
+        <w:t>Generar Factura</w:t>
       </w:r>
     </w:p>
     <w:p>
@@ -1154,19 +3214,34 @@
         <w:t>Si hay un error en la generación de la factura, el sistema muestra un mensaje y permite reintentar.</w:t>
       </w:r>
     </w:p>
-    <w:p>
-      <w:pPr>
-        <w:rPr>
-          <w:b/>
-          <w:bCs/>
-        </w:rPr>
-      </w:pPr>
-      <w:r>
-        <w:rPr>
-          <w:b/>
-          <w:bCs/>
-        </w:rPr>
-        <w:t>3.6 Gestionar Precios</w:t>
+    <w:p/>
+    <w:p/>
+    <w:p>
+      <w:pPr>
+        <w:pStyle w:val="Prrafodelista"/>
+        <w:numPr>
+          <w:ilvl w:val="1"/>
+          <w:numId w:val="18"/>
+        </w:numPr>
+        <w:rPr>
+          <w:b/>
+          <w:bCs/>
+        </w:rPr>
+      </w:pPr>
+      <w:r>
+        <w:rPr>
+          <w:b/>
+          <w:bCs/>
+        </w:rPr>
+        <w:lastRenderedPageBreak/>
+        <w:t xml:space="preserve"> </w:t>
+      </w:r>
+      <w:r>
+        <w:rPr>
+          <w:b/>
+          <w:bCs/>
+        </w:rPr>
+        <w:t>Gestionar Precios</w:t>
       </w:r>
     </w:p>
     <w:p>
@@ -1261,7 +3336,6 @@
         </w:numPr>
       </w:pPr>
       <w:r>
-        <w:lastRenderedPageBreak/>
         <w:t>Ingresa el nuevo precio.</w:t>
       </w:r>
     </w:p>
@@ -1326,17 +3400,22 @@
     </w:p>
     <w:p>
       <w:pPr>
-        <w:rPr>
-          <w:b/>
-          <w:bCs/>
-        </w:rPr>
-      </w:pPr>
-      <w:r>
-        <w:rPr>
-          <w:b/>
-          <w:bCs/>
-        </w:rPr>
-        <w:t>3.7 Consultar Ganancias</w:t>
+        <w:pStyle w:val="Prrafodelista"/>
+        <w:numPr>
+          <w:ilvl w:val="1"/>
+          <w:numId w:val="18"/>
+        </w:numPr>
+        <w:rPr>
+          <w:b/>
+          <w:bCs/>
+        </w:rPr>
+      </w:pPr>
+      <w:r>
+        <w:rPr>
+          <w:b/>
+          <w:bCs/>
+        </w:rPr>
+        <w:t>Consultar Ganancias</w:t>
       </w:r>
     </w:p>
     <w:p>
@@ -1788,6 +3867,92 @@
     </w:lvl>
   </w:abstractNum>
   <w:abstractNum w:abstractNumId="2" w15:restartNumberingAfterBreak="0">
+    <w:nsid w:val="0F48600F"/>
+    <w:multiLevelType w:val="hybridMultilevel"/>
+    <w:tmpl w:val="BE8E06B0"/>
+    <w:lvl w:ilvl="0" w:tplc="240A000F">
+      <w:start w:val="1"/>
+      <w:numFmt w:val="decimal"/>
+      <w:lvlText w:val="%1."/>
+      <w:lvlJc w:val="left"/>
+      <w:pPr>
+        <w:ind w:left="720" w:hanging="360"/>
+      </w:pPr>
+    </w:lvl>
+    <w:lvl w:ilvl="1" w:tplc="240A0019" w:tentative="1">
+      <w:start w:val="1"/>
+      <w:numFmt w:val="lowerLetter"/>
+      <w:lvlText w:val="%2."/>
+      <w:lvlJc w:val="left"/>
+      <w:pPr>
+        <w:ind w:left="1440" w:hanging="360"/>
+      </w:pPr>
+    </w:lvl>
+    <w:lvl w:ilvl="2" w:tplc="240A001B" w:tentative="1">
+      <w:start w:val="1"/>
+      <w:numFmt w:val="lowerRoman"/>
+      <w:lvlText w:val="%3."/>
+      <w:lvlJc w:val="right"/>
+      <w:pPr>
+        <w:ind w:left="2160" w:hanging="180"/>
+      </w:pPr>
+    </w:lvl>
+    <w:lvl w:ilvl="3" w:tplc="240A000F" w:tentative="1">
+      <w:start w:val="1"/>
+      <w:numFmt w:val="decimal"/>
+      <w:lvlText w:val="%4."/>
+      <w:lvlJc w:val="left"/>
+      <w:pPr>
+        <w:ind w:left="2880" w:hanging="360"/>
+      </w:pPr>
+    </w:lvl>
+    <w:lvl w:ilvl="4" w:tplc="240A0019" w:tentative="1">
+      <w:start w:val="1"/>
+      <w:numFmt w:val="lowerLetter"/>
+      <w:lvlText w:val="%5."/>
+      <w:lvlJc w:val="left"/>
+      <w:pPr>
+        <w:ind w:left="3600" w:hanging="360"/>
+      </w:pPr>
+    </w:lvl>
+    <w:lvl w:ilvl="5" w:tplc="240A001B" w:tentative="1">
+      <w:start w:val="1"/>
+      <w:numFmt w:val="lowerRoman"/>
+      <w:lvlText w:val="%6."/>
+      <w:lvlJc w:val="right"/>
+      <w:pPr>
+        <w:ind w:left="4320" w:hanging="180"/>
+      </w:pPr>
+    </w:lvl>
+    <w:lvl w:ilvl="6" w:tplc="240A000F" w:tentative="1">
+      <w:start w:val="1"/>
+      <w:numFmt w:val="decimal"/>
+      <w:lvlText w:val="%7."/>
+      <w:lvlJc w:val="left"/>
+      <w:pPr>
+        <w:ind w:left="5040" w:hanging="360"/>
+      </w:pPr>
+    </w:lvl>
+    <w:lvl w:ilvl="7" w:tplc="240A0019" w:tentative="1">
+      <w:start w:val="1"/>
+      <w:numFmt w:val="lowerLetter"/>
+      <w:lvlText w:val="%8."/>
+      <w:lvlJc w:val="left"/>
+      <w:pPr>
+        <w:ind w:left="5760" w:hanging="360"/>
+      </w:pPr>
+    </w:lvl>
+    <w:lvl w:ilvl="8" w:tplc="240A001B" w:tentative="1">
+      <w:start w:val="1"/>
+      <w:numFmt w:val="lowerRoman"/>
+      <w:lvlText w:val="%9."/>
+      <w:lvlJc w:val="right"/>
+      <w:pPr>
+        <w:ind w:left="6480" w:hanging="180"/>
+      </w:pPr>
+    </w:lvl>
+  </w:abstractNum>
+  <w:abstractNum w:abstractNumId="3" w15:restartNumberingAfterBreak="0">
     <w:nsid w:val="109C53FA"/>
     <w:multiLevelType w:val="multilevel"/>
     <w:tmpl w:val="DDE8CBAA"/>
@@ -1932,7 +4097,358 @@
       </w:rPr>
     </w:lvl>
   </w:abstractNum>
-  <w:abstractNum w:abstractNumId="3" w15:restartNumberingAfterBreak="0">
+  <w:abstractNum w:abstractNumId="4" w15:restartNumberingAfterBreak="0">
+    <w:nsid w:val="15DC5113"/>
+    <w:multiLevelType w:val="multilevel"/>
+    <w:tmpl w:val="3F16A8B0"/>
+    <w:lvl w:ilvl="0">
+      <w:start w:val="1"/>
+      <w:numFmt w:val="bullet"/>
+      <w:lvlText w:val=""/>
+      <w:lvlJc w:val="left"/>
+      <w:pPr>
+        <w:tabs>
+          <w:tab w:val="num" w:pos="720"/>
+        </w:tabs>
+        <w:ind w:left="720" w:hanging="360"/>
+      </w:pPr>
+      <w:rPr>
+        <w:rFonts w:ascii="Symbol" w:hAnsi="Symbol" w:hint="default"/>
+        <w:sz w:val="20"/>
+      </w:rPr>
+    </w:lvl>
+    <w:lvl w:ilvl="1">
+      <w:start w:val="1"/>
+      <w:numFmt w:val="decimal"/>
+      <w:lvlText w:val="%2."/>
+      <w:lvlJc w:val="left"/>
+      <w:pPr>
+        <w:ind w:left="1440" w:hanging="360"/>
+      </w:pPr>
+    </w:lvl>
+    <w:lvl w:ilvl="2" w:tentative="1">
+      <w:start w:val="1"/>
+      <w:numFmt w:val="bullet"/>
+      <w:lvlText w:val=""/>
+      <w:lvlJc w:val="left"/>
+      <w:pPr>
+        <w:tabs>
+          <w:tab w:val="num" w:pos="2160"/>
+        </w:tabs>
+        <w:ind w:left="2160" w:hanging="360"/>
+      </w:pPr>
+      <w:rPr>
+        <w:rFonts w:ascii="Wingdings" w:hAnsi="Wingdings" w:hint="default"/>
+        <w:sz w:val="20"/>
+      </w:rPr>
+    </w:lvl>
+    <w:lvl w:ilvl="3" w:tentative="1">
+      <w:start w:val="1"/>
+      <w:numFmt w:val="bullet"/>
+      <w:lvlText w:val=""/>
+      <w:lvlJc w:val="left"/>
+      <w:pPr>
+        <w:tabs>
+          <w:tab w:val="num" w:pos="2880"/>
+        </w:tabs>
+        <w:ind w:left="2880" w:hanging="360"/>
+      </w:pPr>
+      <w:rPr>
+        <w:rFonts w:ascii="Wingdings" w:hAnsi="Wingdings" w:hint="default"/>
+        <w:sz w:val="20"/>
+      </w:rPr>
+    </w:lvl>
+    <w:lvl w:ilvl="4" w:tentative="1">
+      <w:start w:val="1"/>
+      <w:numFmt w:val="bullet"/>
+      <w:lvlText w:val=""/>
+      <w:lvlJc w:val="left"/>
+      <w:pPr>
+        <w:tabs>
+          <w:tab w:val="num" w:pos="3600"/>
+        </w:tabs>
+        <w:ind w:left="3600" w:hanging="360"/>
+      </w:pPr>
+      <w:rPr>
+        <w:rFonts w:ascii="Wingdings" w:hAnsi="Wingdings" w:hint="default"/>
+        <w:sz w:val="20"/>
+      </w:rPr>
+    </w:lvl>
+    <w:lvl w:ilvl="5" w:tentative="1">
+      <w:start w:val="1"/>
+      <w:numFmt w:val="bullet"/>
+      <w:lvlText w:val=""/>
+      <w:lvlJc w:val="left"/>
+      <w:pPr>
+        <w:tabs>
+          <w:tab w:val="num" w:pos="4320"/>
+        </w:tabs>
+        <w:ind w:left="4320" w:hanging="360"/>
+      </w:pPr>
+      <w:rPr>
+        <w:rFonts w:ascii="Wingdings" w:hAnsi="Wingdings" w:hint="default"/>
+        <w:sz w:val="20"/>
+      </w:rPr>
+    </w:lvl>
+    <w:lvl w:ilvl="6" w:tentative="1">
+      <w:start w:val="1"/>
+      <w:numFmt w:val="bullet"/>
+      <w:lvlText w:val=""/>
+      <w:lvlJc w:val="left"/>
+      <w:pPr>
+        <w:tabs>
+          <w:tab w:val="num" w:pos="5040"/>
+        </w:tabs>
+        <w:ind w:left="5040" w:hanging="360"/>
+      </w:pPr>
+      <w:rPr>
+        <w:rFonts w:ascii="Wingdings" w:hAnsi="Wingdings" w:hint="default"/>
+        <w:sz w:val="20"/>
+      </w:rPr>
+    </w:lvl>
+    <w:lvl w:ilvl="7" w:tentative="1">
+      <w:start w:val="1"/>
+      <w:numFmt w:val="bullet"/>
+      <w:lvlText w:val=""/>
+      <w:lvlJc w:val="left"/>
+      <w:pPr>
+        <w:tabs>
+          <w:tab w:val="num" w:pos="5760"/>
+        </w:tabs>
+        <w:ind w:left="5760" w:hanging="360"/>
+      </w:pPr>
+      <w:rPr>
+        <w:rFonts w:ascii="Wingdings" w:hAnsi="Wingdings" w:hint="default"/>
+        <w:sz w:val="20"/>
+      </w:rPr>
+    </w:lvl>
+    <w:lvl w:ilvl="8" w:tentative="1">
+      <w:start w:val="1"/>
+      <w:numFmt w:val="bullet"/>
+      <w:lvlText w:val=""/>
+      <w:lvlJc w:val="left"/>
+      <w:pPr>
+        <w:tabs>
+          <w:tab w:val="num" w:pos="6480"/>
+        </w:tabs>
+        <w:ind w:left="6480" w:hanging="360"/>
+      </w:pPr>
+      <w:rPr>
+        <w:rFonts w:ascii="Wingdings" w:hAnsi="Wingdings" w:hint="default"/>
+        <w:sz w:val="20"/>
+      </w:rPr>
+    </w:lvl>
+  </w:abstractNum>
+  <w:abstractNum w:abstractNumId="5" w15:restartNumberingAfterBreak="0">
+    <w:nsid w:val="24C13381"/>
+    <w:multiLevelType w:val="hybridMultilevel"/>
+    <w:tmpl w:val="27BCDAC0"/>
+    <w:lvl w:ilvl="0" w:tplc="240A000F">
+      <w:start w:val="1"/>
+      <w:numFmt w:val="decimal"/>
+      <w:lvlText w:val="%1."/>
+      <w:lvlJc w:val="left"/>
+      <w:pPr>
+        <w:ind w:left="720" w:hanging="360"/>
+      </w:pPr>
+    </w:lvl>
+    <w:lvl w:ilvl="1" w:tplc="240A0019" w:tentative="1">
+      <w:start w:val="1"/>
+      <w:numFmt w:val="lowerLetter"/>
+      <w:lvlText w:val="%2."/>
+      <w:lvlJc w:val="left"/>
+      <w:pPr>
+        <w:ind w:left="1440" w:hanging="360"/>
+      </w:pPr>
+    </w:lvl>
+    <w:lvl w:ilvl="2" w:tplc="240A001B" w:tentative="1">
+      <w:start w:val="1"/>
+      <w:numFmt w:val="lowerRoman"/>
+      <w:lvlText w:val="%3."/>
+      <w:lvlJc w:val="right"/>
+      <w:pPr>
+        <w:ind w:left="2160" w:hanging="180"/>
+      </w:pPr>
+    </w:lvl>
+    <w:lvl w:ilvl="3" w:tplc="240A000F" w:tentative="1">
+      <w:start w:val="1"/>
+      <w:numFmt w:val="decimal"/>
+      <w:lvlText w:val="%4."/>
+      <w:lvlJc w:val="left"/>
+      <w:pPr>
+        <w:ind w:left="2880" w:hanging="360"/>
+      </w:pPr>
+    </w:lvl>
+    <w:lvl w:ilvl="4" w:tplc="240A0019" w:tentative="1">
+      <w:start w:val="1"/>
+      <w:numFmt w:val="lowerLetter"/>
+      <w:lvlText w:val="%5."/>
+      <w:lvlJc w:val="left"/>
+      <w:pPr>
+        <w:ind w:left="3600" w:hanging="360"/>
+      </w:pPr>
+    </w:lvl>
+    <w:lvl w:ilvl="5" w:tplc="240A001B" w:tentative="1">
+      <w:start w:val="1"/>
+      <w:numFmt w:val="lowerRoman"/>
+      <w:lvlText w:val="%6."/>
+      <w:lvlJc w:val="right"/>
+      <w:pPr>
+        <w:ind w:left="4320" w:hanging="180"/>
+      </w:pPr>
+    </w:lvl>
+    <w:lvl w:ilvl="6" w:tplc="240A000F" w:tentative="1">
+      <w:start w:val="1"/>
+      <w:numFmt w:val="decimal"/>
+      <w:lvlText w:val="%7."/>
+      <w:lvlJc w:val="left"/>
+      <w:pPr>
+        <w:ind w:left="5040" w:hanging="360"/>
+      </w:pPr>
+    </w:lvl>
+    <w:lvl w:ilvl="7" w:tplc="240A0019" w:tentative="1">
+      <w:start w:val="1"/>
+      <w:numFmt w:val="lowerLetter"/>
+      <w:lvlText w:val="%8."/>
+      <w:lvlJc w:val="left"/>
+      <w:pPr>
+        <w:ind w:left="5760" w:hanging="360"/>
+      </w:pPr>
+    </w:lvl>
+    <w:lvl w:ilvl="8" w:tplc="240A001B" w:tentative="1">
+      <w:start w:val="1"/>
+      <w:numFmt w:val="lowerRoman"/>
+      <w:lvlText w:val="%9."/>
+      <w:lvlJc w:val="right"/>
+      <w:pPr>
+        <w:ind w:left="6480" w:hanging="180"/>
+      </w:pPr>
+    </w:lvl>
+  </w:abstractNum>
+  <w:abstractNum w:abstractNumId="6" w15:restartNumberingAfterBreak="0">
+    <w:nsid w:val="262F2578"/>
+    <w:multiLevelType w:val="multilevel"/>
+    <w:tmpl w:val="66F2CAFC"/>
+    <w:lvl w:ilvl="0">
+      <w:start w:val="1"/>
+      <w:numFmt w:val="decimal"/>
+      <w:lvlText w:val="%1."/>
+      <w:lvlJc w:val="left"/>
+      <w:pPr>
+        <w:ind w:left="720" w:hanging="360"/>
+      </w:pPr>
+      <w:rPr>
+        <w:rFonts w:hint="default"/>
+      </w:rPr>
+    </w:lvl>
+    <w:lvl w:ilvl="1">
+      <w:start w:val="1"/>
+      <w:numFmt w:val="decimal"/>
+      <w:isLgl/>
+      <w:lvlText w:val="%1.%2"/>
+      <w:lvlJc w:val="left"/>
+      <w:pPr>
+        <w:ind w:left="644" w:hanging="360"/>
+      </w:pPr>
+      <w:rPr>
+        <w:rFonts w:hint="default"/>
+        <w:b w:val="0"/>
+        <w:bCs w:val="0"/>
+      </w:rPr>
+    </w:lvl>
+    <w:lvl w:ilvl="2">
+      <w:start w:val="1"/>
+      <w:numFmt w:val="decimal"/>
+      <w:isLgl/>
+      <w:lvlText w:val="%1.%2.%3"/>
+      <w:lvlJc w:val="left"/>
+      <w:pPr>
+        <w:ind w:left="1080" w:hanging="720"/>
+      </w:pPr>
+      <w:rPr>
+        <w:rFonts w:hint="default"/>
+      </w:rPr>
+    </w:lvl>
+    <w:lvl w:ilvl="3">
+      <w:start w:val="1"/>
+      <w:numFmt w:val="decimal"/>
+      <w:isLgl/>
+      <w:lvlText w:val="%1.%2.%3.%4"/>
+      <w:lvlJc w:val="left"/>
+      <w:pPr>
+        <w:ind w:left="1080" w:hanging="720"/>
+      </w:pPr>
+      <w:rPr>
+        <w:rFonts w:hint="default"/>
+      </w:rPr>
+    </w:lvl>
+    <w:lvl w:ilvl="4">
+      <w:start w:val="1"/>
+      <w:numFmt w:val="decimal"/>
+      <w:isLgl/>
+      <w:lvlText w:val="%1.%2.%3.%4.%5"/>
+      <w:lvlJc w:val="left"/>
+      <w:pPr>
+        <w:ind w:left="1440" w:hanging="1080"/>
+      </w:pPr>
+      <w:rPr>
+        <w:rFonts w:hint="default"/>
+      </w:rPr>
+    </w:lvl>
+    <w:lvl w:ilvl="5">
+      <w:start w:val="1"/>
+      <w:numFmt w:val="decimal"/>
+      <w:isLgl/>
+      <w:lvlText w:val="%1.%2.%3.%4.%5.%6"/>
+      <w:lvlJc w:val="left"/>
+      <w:pPr>
+        <w:ind w:left="1440" w:hanging="1080"/>
+      </w:pPr>
+      <w:rPr>
+        <w:rFonts w:hint="default"/>
+      </w:rPr>
+    </w:lvl>
+    <w:lvl w:ilvl="6">
+      <w:start w:val="1"/>
+      <w:numFmt w:val="decimal"/>
+      <w:isLgl/>
+      <w:lvlText w:val="%1.%2.%3.%4.%5.%6.%7"/>
+      <w:lvlJc w:val="left"/>
+      <w:pPr>
+        <w:ind w:left="1800" w:hanging="1440"/>
+      </w:pPr>
+      <w:rPr>
+        <w:rFonts w:hint="default"/>
+      </w:rPr>
+    </w:lvl>
+    <w:lvl w:ilvl="7">
+      <w:start w:val="1"/>
+      <w:numFmt w:val="decimal"/>
+      <w:isLgl/>
+      <w:lvlText w:val="%1.%2.%3.%4.%5.%6.%7.%8"/>
+      <w:lvlJc w:val="left"/>
+      <w:pPr>
+        <w:ind w:left="1800" w:hanging="1440"/>
+      </w:pPr>
+      <w:rPr>
+        <w:rFonts w:hint="default"/>
+      </w:rPr>
+    </w:lvl>
+    <w:lvl w:ilvl="8">
+      <w:start w:val="1"/>
+      <w:numFmt w:val="decimal"/>
+      <w:isLgl/>
+      <w:lvlText w:val="%1.%2.%3.%4.%5.%6.%7.%8.%9"/>
+      <w:lvlJc w:val="left"/>
+      <w:pPr>
+        <w:ind w:left="2160" w:hanging="1800"/>
+      </w:pPr>
+      <w:rPr>
+        <w:rFonts w:hint="default"/>
+      </w:rPr>
+    </w:lvl>
+  </w:abstractNum>
+  <w:abstractNum w:abstractNumId="7" w15:restartNumberingAfterBreak="0">
     <w:nsid w:val="2CA1459A"/>
     <w:multiLevelType w:val="multilevel"/>
     <w:tmpl w:val="F468E5B4"/>
@@ -2077,7 +4593,7 @@
       </w:rPr>
     </w:lvl>
   </w:abstractNum>
-  <w:abstractNum w:abstractNumId="4" w15:restartNumberingAfterBreak="0">
+  <w:abstractNum w:abstractNumId="8" w15:restartNumberingAfterBreak="0">
     <w:nsid w:val="315F3EC8"/>
     <w:multiLevelType w:val="multilevel"/>
     <w:tmpl w:val="70E69534"/>
@@ -2222,7 +4738,270 @@
       </w:rPr>
     </w:lvl>
   </w:abstractNum>
-  <w:abstractNum w:abstractNumId="5" w15:restartNumberingAfterBreak="0">
+  <w:abstractNum w:abstractNumId="9" w15:restartNumberingAfterBreak="0">
+    <w:nsid w:val="3B167D65"/>
+    <w:multiLevelType w:val="multilevel"/>
+    <w:tmpl w:val="C4B4A8C0"/>
+    <w:lvl w:ilvl="0">
+      <w:start w:val="1"/>
+      <w:numFmt w:val="bullet"/>
+      <w:lvlText w:val=""/>
+      <w:lvlJc w:val="left"/>
+      <w:pPr>
+        <w:tabs>
+          <w:tab w:val="num" w:pos="720"/>
+        </w:tabs>
+        <w:ind w:left="720" w:hanging="360"/>
+      </w:pPr>
+      <w:rPr>
+        <w:rFonts w:ascii="Symbol" w:hAnsi="Symbol" w:hint="default"/>
+        <w:sz w:val="20"/>
+      </w:rPr>
+    </w:lvl>
+    <w:lvl w:ilvl="1">
+      <w:start w:val="1"/>
+      <w:numFmt w:val="decimal"/>
+      <w:lvlText w:val="%2."/>
+      <w:lvlJc w:val="left"/>
+      <w:pPr>
+        <w:ind w:left="1440" w:hanging="360"/>
+      </w:pPr>
+    </w:lvl>
+    <w:lvl w:ilvl="2" w:tentative="1">
+      <w:start w:val="1"/>
+      <w:numFmt w:val="bullet"/>
+      <w:lvlText w:val=""/>
+      <w:lvlJc w:val="left"/>
+      <w:pPr>
+        <w:tabs>
+          <w:tab w:val="num" w:pos="2160"/>
+        </w:tabs>
+        <w:ind w:left="2160" w:hanging="360"/>
+      </w:pPr>
+      <w:rPr>
+        <w:rFonts w:ascii="Wingdings" w:hAnsi="Wingdings" w:hint="default"/>
+        <w:sz w:val="20"/>
+      </w:rPr>
+    </w:lvl>
+    <w:lvl w:ilvl="3" w:tentative="1">
+      <w:start w:val="1"/>
+      <w:numFmt w:val="bullet"/>
+      <w:lvlText w:val=""/>
+      <w:lvlJc w:val="left"/>
+      <w:pPr>
+        <w:tabs>
+          <w:tab w:val="num" w:pos="2880"/>
+        </w:tabs>
+        <w:ind w:left="2880" w:hanging="360"/>
+      </w:pPr>
+      <w:rPr>
+        <w:rFonts w:ascii="Wingdings" w:hAnsi="Wingdings" w:hint="default"/>
+        <w:sz w:val="20"/>
+      </w:rPr>
+    </w:lvl>
+    <w:lvl w:ilvl="4" w:tentative="1">
+      <w:start w:val="1"/>
+      <w:numFmt w:val="bullet"/>
+      <w:lvlText w:val=""/>
+      <w:lvlJc w:val="left"/>
+      <w:pPr>
+        <w:tabs>
+          <w:tab w:val="num" w:pos="3600"/>
+        </w:tabs>
+        <w:ind w:left="3600" w:hanging="360"/>
+      </w:pPr>
+      <w:rPr>
+        <w:rFonts w:ascii="Wingdings" w:hAnsi="Wingdings" w:hint="default"/>
+        <w:sz w:val="20"/>
+      </w:rPr>
+    </w:lvl>
+    <w:lvl w:ilvl="5" w:tentative="1">
+      <w:start w:val="1"/>
+      <w:numFmt w:val="bullet"/>
+      <w:lvlText w:val=""/>
+      <w:lvlJc w:val="left"/>
+      <w:pPr>
+        <w:tabs>
+          <w:tab w:val="num" w:pos="4320"/>
+        </w:tabs>
+        <w:ind w:left="4320" w:hanging="360"/>
+      </w:pPr>
+      <w:rPr>
+        <w:rFonts w:ascii="Wingdings" w:hAnsi="Wingdings" w:hint="default"/>
+        <w:sz w:val="20"/>
+      </w:rPr>
+    </w:lvl>
+    <w:lvl w:ilvl="6" w:tentative="1">
+      <w:start w:val="1"/>
+      <w:numFmt w:val="bullet"/>
+      <w:lvlText w:val=""/>
+      <w:lvlJc w:val="left"/>
+      <w:pPr>
+        <w:tabs>
+          <w:tab w:val="num" w:pos="5040"/>
+        </w:tabs>
+        <w:ind w:left="5040" w:hanging="360"/>
+      </w:pPr>
+      <w:rPr>
+        <w:rFonts w:ascii="Wingdings" w:hAnsi="Wingdings" w:hint="default"/>
+        <w:sz w:val="20"/>
+      </w:rPr>
+    </w:lvl>
+    <w:lvl w:ilvl="7" w:tentative="1">
+      <w:start w:val="1"/>
+      <w:numFmt w:val="bullet"/>
+      <w:lvlText w:val=""/>
+      <w:lvlJc w:val="left"/>
+      <w:pPr>
+        <w:tabs>
+          <w:tab w:val="num" w:pos="5760"/>
+        </w:tabs>
+        <w:ind w:left="5760" w:hanging="360"/>
+      </w:pPr>
+      <w:rPr>
+        <w:rFonts w:ascii="Wingdings" w:hAnsi="Wingdings" w:hint="default"/>
+        <w:sz w:val="20"/>
+      </w:rPr>
+    </w:lvl>
+    <w:lvl w:ilvl="8" w:tentative="1">
+      <w:start w:val="1"/>
+      <w:numFmt w:val="bullet"/>
+      <w:lvlText w:val=""/>
+      <w:lvlJc w:val="left"/>
+      <w:pPr>
+        <w:tabs>
+          <w:tab w:val="num" w:pos="6480"/>
+        </w:tabs>
+        <w:ind w:left="6480" w:hanging="360"/>
+      </w:pPr>
+      <w:rPr>
+        <w:rFonts w:ascii="Wingdings" w:hAnsi="Wingdings" w:hint="default"/>
+        <w:sz w:val="20"/>
+      </w:rPr>
+    </w:lvl>
+  </w:abstractNum>
+  <w:abstractNum w:abstractNumId="10" w15:restartNumberingAfterBreak="0">
+    <w:nsid w:val="51E92C22"/>
+    <w:multiLevelType w:val="multilevel"/>
+    <w:tmpl w:val="C71E865E"/>
+    <w:lvl w:ilvl="0">
+      <w:start w:val="1"/>
+      <w:numFmt w:val="decimal"/>
+      <w:lvlText w:val="%1."/>
+      <w:lvlJc w:val="left"/>
+      <w:pPr>
+        <w:ind w:left="720" w:hanging="360"/>
+      </w:pPr>
+      <w:rPr>
+        <w:rFonts w:hint="default"/>
+      </w:rPr>
+    </w:lvl>
+    <w:lvl w:ilvl="1">
+      <w:start w:val="1"/>
+      <w:numFmt w:val="decimal"/>
+      <w:isLgl/>
+      <w:lvlText w:val="%1.%2"/>
+      <w:lvlJc w:val="left"/>
+      <w:pPr>
+        <w:ind w:left="720" w:hanging="360"/>
+      </w:pPr>
+      <w:rPr>
+        <w:rFonts w:hint="default"/>
+      </w:rPr>
+    </w:lvl>
+    <w:lvl w:ilvl="2">
+      <w:start w:val="1"/>
+      <w:numFmt w:val="decimal"/>
+      <w:isLgl/>
+      <w:lvlText w:val="%1.%2.%3"/>
+      <w:lvlJc w:val="left"/>
+      <w:pPr>
+        <w:ind w:left="1080" w:hanging="720"/>
+      </w:pPr>
+      <w:rPr>
+        <w:rFonts w:hint="default"/>
+      </w:rPr>
+    </w:lvl>
+    <w:lvl w:ilvl="3">
+      <w:start w:val="1"/>
+      <w:numFmt w:val="decimal"/>
+      <w:isLgl/>
+      <w:lvlText w:val="%1.%2.%3.%4"/>
+      <w:lvlJc w:val="left"/>
+      <w:pPr>
+        <w:ind w:left="1080" w:hanging="720"/>
+      </w:pPr>
+      <w:rPr>
+        <w:rFonts w:hint="default"/>
+      </w:rPr>
+    </w:lvl>
+    <w:lvl w:ilvl="4">
+      <w:start w:val="1"/>
+      <w:numFmt w:val="decimal"/>
+      <w:isLgl/>
+      <w:lvlText w:val="%1.%2.%3.%4.%5"/>
+      <w:lvlJc w:val="left"/>
+      <w:pPr>
+        <w:ind w:left="1440" w:hanging="1080"/>
+      </w:pPr>
+      <w:rPr>
+        <w:rFonts w:hint="default"/>
+      </w:rPr>
+    </w:lvl>
+    <w:lvl w:ilvl="5">
+      <w:start w:val="1"/>
+      <w:numFmt w:val="decimal"/>
+      <w:isLgl/>
+      <w:lvlText w:val="%1.%2.%3.%4.%5.%6"/>
+      <w:lvlJc w:val="left"/>
+      <w:pPr>
+        <w:ind w:left="1440" w:hanging="1080"/>
+      </w:pPr>
+      <w:rPr>
+        <w:rFonts w:hint="default"/>
+      </w:rPr>
+    </w:lvl>
+    <w:lvl w:ilvl="6">
+      <w:start w:val="1"/>
+      <w:numFmt w:val="decimal"/>
+      <w:isLgl/>
+      <w:lvlText w:val="%1.%2.%3.%4.%5.%6.%7"/>
+      <w:lvlJc w:val="left"/>
+      <w:pPr>
+        <w:ind w:left="1800" w:hanging="1440"/>
+      </w:pPr>
+      <w:rPr>
+        <w:rFonts w:hint="default"/>
+      </w:rPr>
+    </w:lvl>
+    <w:lvl w:ilvl="7">
+      <w:start w:val="1"/>
+      <w:numFmt w:val="decimal"/>
+      <w:isLgl/>
+      <w:lvlText w:val="%1.%2.%3.%4.%5.%6.%7.%8"/>
+      <w:lvlJc w:val="left"/>
+      <w:pPr>
+        <w:ind w:left="1800" w:hanging="1440"/>
+      </w:pPr>
+      <w:rPr>
+        <w:rFonts w:hint="default"/>
+      </w:rPr>
+    </w:lvl>
+    <w:lvl w:ilvl="8">
+      <w:start w:val="1"/>
+      <w:numFmt w:val="decimal"/>
+      <w:isLgl/>
+      <w:lvlText w:val="%1.%2.%3.%4.%5.%6.%7.%8.%9"/>
+      <w:lvlJc w:val="left"/>
+      <w:pPr>
+        <w:ind w:left="2160" w:hanging="1800"/>
+      </w:pPr>
+      <w:rPr>
+        <w:rFonts w:hint="default"/>
+      </w:rPr>
+    </w:lvl>
+  </w:abstractNum>
+  <w:abstractNum w:abstractNumId="11" w15:restartNumberingAfterBreak="0">
     <w:nsid w:val="5FDB2EBA"/>
     <w:multiLevelType w:val="multilevel"/>
     <w:tmpl w:val="98989DAC"/>
@@ -2367,7 +5146,149 @@
       </w:rPr>
     </w:lvl>
   </w:abstractNum>
-  <w:abstractNum w:abstractNumId="6" w15:restartNumberingAfterBreak="0">
+  <w:abstractNum w:abstractNumId="12" w15:restartNumberingAfterBreak="0">
+    <w:nsid w:val="66C44722"/>
+    <w:multiLevelType w:val="multilevel"/>
+    <w:tmpl w:val="FA0C652C"/>
+    <w:lvl w:ilvl="0">
+      <w:start w:val="1"/>
+      <w:numFmt w:val="bullet"/>
+      <w:lvlText w:val=""/>
+      <w:lvlJc w:val="left"/>
+      <w:pPr>
+        <w:tabs>
+          <w:tab w:val="num" w:pos="720"/>
+        </w:tabs>
+        <w:ind w:left="720" w:hanging="360"/>
+      </w:pPr>
+      <w:rPr>
+        <w:rFonts w:ascii="Symbol" w:hAnsi="Symbol" w:hint="default"/>
+        <w:sz w:val="20"/>
+      </w:rPr>
+    </w:lvl>
+    <w:lvl w:ilvl="1">
+      <w:start w:val="1"/>
+      <w:numFmt w:val="decimal"/>
+      <w:lvlText w:val="%2."/>
+      <w:lvlJc w:val="left"/>
+      <w:pPr>
+        <w:ind w:left="1440" w:hanging="360"/>
+      </w:pPr>
+    </w:lvl>
+    <w:lvl w:ilvl="2" w:tentative="1">
+      <w:start w:val="1"/>
+      <w:numFmt w:val="bullet"/>
+      <w:lvlText w:val=""/>
+      <w:lvlJc w:val="left"/>
+      <w:pPr>
+        <w:tabs>
+          <w:tab w:val="num" w:pos="2160"/>
+        </w:tabs>
+        <w:ind w:left="2160" w:hanging="360"/>
+      </w:pPr>
+      <w:rPr>
+        <w:rFonts w:ascii="Wingdings" w:hAnsi="Wingdings" w:hint="default"/>
+        <w:sz w:val="20"/>
+      </w:rPr>
+    </w:lvl>
+    <w:lvl w:ilvl="3" w:tentative="1">
+      <w:start w:val="1"/>
+      <w:numFmt w:val="bullet"/>
+      <w:lvlText w:val=""/>
+      <w:lvlJc w:val="left"/>
+      <w:pPr>
+        <w:tabs>
+          <w:tab w:val="num" w:pos="2880"/>
+        </w:tabs>
+        <w:ind w:left="2880" w:hanging="360"/>
+      </w:pPr>
+      <w:rPr>
+        <w:rFonts w:ascii="Wingdings" w:hAnsi="Wingdings" w:hint="default"/>
+        <w:sz w:val="20"/>
+      </w:rPr>
+    </w:lvl>
+    <w:lvl w:ilvl="4" w:tentative="1">
+      <w:start w:val="1"/>
+      <w:numFmt w:val="bullet"/>
+      <w:lvlText w:val=""/>
+      <w:lvlJc w:val="left"/>
+      <w:pPr>
+        <w:tabs>
+          <w:tab w:val="num" w:pos="3600"/>
+        </w:tabs>
+        <w:ind w:left="3600" w:hanging="360"/>
+      </w:pPr>
+      <w:rPr>
+        <w:rFonts w:ascii="Wingdings" w:hAnsi="Wingdings" w:hint="default"/>
+        <w:sz w:val="20"/>
+      </w:rPr>
+    </w:lvl>
+    <w:lvl w:ilvl="5" w:tentative="1">
+      <w:start w:val="1"/>
+      <w:numFmt w:val="bullet"/>
+      <w:lvlText w:val=""/>
+      <w:lvlJc w:val="left"/>
+      <w:pPr>
+        <w:tabs>
+          <w:tab w:val="num" w:pos="4320"/>
+        </w:tabs>
+        <w:ind w:left="4320" w:hanging="360"/>
+      </w:pPr>
+      <w:rPr>
+        <w:rFonts w:ascii="Wingdings" w:hAnsi="Wingdings" w:hint="default"/>
+        <w:sz w:val="20"/>
+      </w:rPr>
+    </w:lvl>
+    <w:lvl w:ilvl="6" w:tentative="1">
+      <w:start w:val="1"/>
+      <w:numFmt w:val="bullet"/>
+      <w:lvlText w:val=""/>
+      <w:lvlJc w:val="left"/>
+      <w:pPr>
+        <w:tabs>
+          <w:tab w:val="num" w:pos="5040"/>
+        </w:tabs>
+        <w:ind w:left="5040" w:hanging="360"/>
+      </w:pPr>
+      <w:rPr>
+        <w:rFonts w:ascii="Wingdings" w:hAnsi="Wingdings" w:hint="default"/>
+        <w:sz w:val="20"/>
+      </w:rPr>
+    </w:lvl>
+    <w:lvl w:ilvl="7" w:tentative="1">
+      <w:start w:val="1"/>
+      <w:numFmt w:val="bullet"/>
+      <w:lvlText w:val=""/>
+      <w:lvlJc w:val="left"/>
+      <w:pPr>
+        <w:tabs>
+          <w:tab w:val="num" w:pos="5760"/>
+        </w:tabs>
+        <w:ind w:left="5760" w:hanging="360"/>
+      </w:pPr>
+      <w:rPr>
+        <w:rFonts w:ascii="Wingdings" w:hAnsi="Wingdings" w:hint="default"/>
+        <w:sz w:val="20"/>
+      </w:rPr>
+    </w:lvl>
+    <w:lvl w:ilvl="8" w:tentative="1">
+      <w:start w:val="1"/>
+      <w:numFmt w:val="bullet"/>
+      <w:lvlText w:val=""/>
+      <w:lvlJc w:val="left"/>
+      <w:pPr>
+        <w:tabs>
+          <w:tab w:val="num" w:pos="6480"/>
+        </w:tabs>
+        <w:ind w:left="6480" w:hanging="360"/>
+      </w:pPr>
+      <w:rPr>
+        <w:rFonts w:ascii="Wingdings" w:hAnsi="Wingdings" w:hint="default"/>
+        <w:sz w:val="20"/>
+      </w:rPr>
+    </w:lvl>
+  </w:abstractNum>
+  <w:abstractNum w:abstractNumId="13" w15:restartNumberingAfterBreak="0">
     <w:nsid w:val="779263B7"/>
     <w:multiLevelType w:val="multilevel"/>
     <w:tmpl w:val="77B86A3C"/>
@@ -2512,7 +5433,7 @@
       </w:rPr>
     </w:lvl>
   </w:abstractNum>
-  <w:abstractNum w:abstractNumId="7" w15:restartNumberingAfterBreak="0">
+  <w:abstractNum w:abstractNumId="14" w15:restartNumberingAfterBreak="0">
     <w:nsid w:val="782039FA"/>
     <w:multiLevelType w:val="multilevel"/>
     <w:tmpl w:val="F3CC5A94"/>
@@ -2661,10 +5582,10 @@
     <w:abstractNumId w:val="1"/>
   </w:num>
   <w:num w:numId="2" w16cid:durableId="1108963087">
-    <w:abstractNumId w:val="4"/>
+    <w:abstractNumId w:val="8"/>
   </w:num>
   <w:num w:numId="3" w16cid:durableId="806510405">
-    <w:abstractNumId w:val="4"/>
+    <w:abstractNumId w:val="8"/>
     <w:lvlOverride w:ilvl="1">
       <w:lvl w:ilvl="1">
         <w:numFmt w:val="bullet"/>
@@ -2707,9 +5628,101 @@
     </w:lvlOverride>
   </w:num>
   <w:num w:numId="6" w16cid:durableId="1553492816">
+    <w:abstractNumId w:val="7"/>
+  </w:num>
+  <w:num w:numId="7" w16cid:durableId="1764640934">
+    <w:abstractNumId w:val="7"/>
+    <w:lvlOverride w:ilvl="1">
+      <w:lvl w:ilvl="1">
+        <w:numFmt w:val="bullet"/>
+        <w:lvlText w:val="o"/>
+        <w:lvlJc w:val="left"/>
+        <w:pPr>
+          <w:tabs>
+            <w:tab w:val="num" w:pos="1440"/>
+          </w:tabs>
+          <w:ind w:left="1440" w:hanging="360"/>
+        </w:pPr>
+        <w:rPr>
+          <w:rFonts w:ascii="Courier New" w:hAnsi="Courier New" w:hint="default"/>
+          <w:sz w:val="20"/>
+        </w:rPr>
+      </w:lvl>
+    </w:lvlOverride>
+  </w:num>
+  <w:num w:numId="8" w16cid:durableId="2127700705">
+    <w:abstractNumId w:val="13"/>
+  </w:num>
+  <w:num w:numId="9" w16cid:durableId="744962538">
+    <w:abstractNumId w:val="13"/>
+    <w:lvlOverride w:ilvl="1">
+      <w:lvl w:ilvl="1">
+        <w:numFmt w:val="bullet"/>
+        <w:lvlText w:val="o"/>
+        <w:lvlJc w:val="left"/>
+        <w:pPr>
+          <w:tabs>
+            <w:tab w:val="num" w:pos="1440"/>
+          </w:tabs>
+          <w:ind w:left="1440" w:hanging="360"/>
+        </w:pPr>
+        <w:rPr>
+          <w:rFonts w:ascii="Courier New" w:hAnsi="Courier New" w:hint="default"/>
+          <w:sz w:val="20"/>
+        </w:rPr>
+      </w:lvl>
+    </w:lvlOverride>
+  </w:num>
+  <w:num w:numId="10" w16cid:durableId="908266799">
+    <w:abstractNumId w:val="11"/>
+  </w:num>
+  <w:num w:numId="11" w16cid:durableId="25912370">
+    <w:abstractNumId w:val="11"/>
+    <w:lvlOverride w:ilvl="1">
+      <w:lvl w:ilvl="1">
+        <w:numFmt w:val="bullet"/>
+        <w:lvlText w:val="o"/>
+        <w:lvlJc w:val="left"/>
+        <w:pPr>
+          <w:tabs>
+            <w:tab w:val="num" w:pos="1440"/>
+          </w:tabs>
+          <w:ind w:left="1440" w:hanging="360"/>
+        </w:pPr>
+        <w:rPr>
+          <w:rFonts w:ascii="Courier New" w:hAnsi="Courier New" w:hint="default"/>
+          <w:sz w:val="20"/>
+        </w:rPr>
+      </w:lvl>
+    </w:lvlOverride>
+  </w:num>
+  <w:num w:numId="12" w16cid:durableId="660041141">
+    <w:abstractNumId w:val="14"/>
+  </w:num>
+  <w:num w:numId="13" w16cid:durableId="954794416">
+    <w:abstractNumId w:val="14"/>
+    <w:lvlOverride w:ilvl="1">
+      <w:lvl w:ilvl="1">
+        <w:numFmt w:val="bullet"/>
+        <w:lvlText w:val="o"/>
+        <w:lvlJc w:val="left"/>
+        <w:pPr>
+          <w:tabs>
+            <w:tab w:val="num" w:pos="1440"/>
+          </w:tabs>
+          <w:ind w:left="1440" w:hanging="360"/>
+        </w:pPr>
+        <w:rPr>
+          <w:rFonts w:ascii="Courier New" w:hAnsi="Courier New" w:hint="default"/>
+          <w:sz w:val="20"/>
+        </w:rPr>
+      </w:lvl>
+    </w:lvlOverride>
+  </w:num>
+  <w:num w:numId="14" w16cid:durableId="1503932706">
     <w:abstractNumId w:val="3"/>
   </w:num>
-  <w:num w:numId="7" w16cid:durableId="1764640934">
+  <w:num w:numId="15" w16cid:durableId="1782070312">
     <w:abstractNumId w:val="3"/>
     <w:lvlOverride w:ilvl="1">
       <w:lvl w:ilvl="1">
@@ -2729,97 +5742,26 @@
       </w:lvl>
     </w:lvlOverride>
   </w:num>
-  <w:num w:numId="8" w16cid:durableId="2127700705">
+  <w:num w:numId="16" w16cid:durableId="1566800597">
+    <w:abstractNumId w:val="2"/>
+  </w:num>
+  <w:num w:numId="17" w16cid:durableId="2084909760">
+    <w:abstractNumId w:val="5"/>
+  </w:num>
+  <w:num w:numId="18" w16cid:durableId="1092168587">
     <w:abstractNumId w:val="6"/>
   </w:num>
-  <w:num w:numId="9" w16cid:durableId="744962538">
-    <w:abstractNumId w:val="6"/>
-    <w:lvlOverride w:ilvl="1">
-      <w:lvl w:ilvl="1">
-        <w:numFmt w:val="bullet"/>
-        <w:lvlText w:val="o"/>
-        <w:lvlJc w:val="left"/>
-        <w:pPr>
-          <w:tabs>
-            <w:tab w:val="num" w:pos="1440"/>
-          </w:tabs>
-          <w:ind w:left="1440" w:hanging="360"/>
-        </w:pPr>
-        <w:rPr>
-          <w:rFonts w:ascii="Courier New" w:hAnsi="Courier New" w:hint="default"/>
-          <w:sz w:val="20"/>
-        </w:rPr>
-      </w:lvl>
-    </w:lvlOverride>
+  <w:num w:numId="19" w16cid:durableId="1798715263">
+    <w:abstractNumId w:val="10"/>
   </w:num>
-  <w:num w:numId="10" w16cid:durableId="908266799">
-    <w:abstractNumId w:val="5"/>
+  <w:num w:numId="20" w16cid:durableId="414325474">
+    <w:abstractNumId w:val="12"/>
   </w:num>
-  <w:num w:numId="11" w16cid:durableId="25912370">
-    <w:abstractNumId w:val="5"/>
-    <w:lvlOverride w:ilvl="1">
-      <w:lvl w:ilvl="1">
-        <w:numFmt w:val="bullet"/>
-        <w:lvlText w:val="o"/>
-        <w:lvlJc w:val="left"/>
-        <w:pPr>
-          <w:tabs>
-            <w:tab w:val="num" w:pos="1440"/>
-          </w:tabs>
-          <w:ind w:left="1440" w:hanging="360"/>
-        </w:pPr>
-        <w:rPr>
-          <w:rFonts w:ascii="Courier New" w:hAnsi="Courier New" w:hint="default"/>
-          <w:sz w:val="20"/>
-        </w:rPr>
-      </w:lvl>
-    </w:lvlOverride>
+  <w:num w:numId="21" w16cid:durableId="1381906561">
+    <w:abstractNumId w:val="9"/>
   </w:num>
-  <w:num w:numId="12" w16cid:durableId="660041141">
-    <w:abstractNumId w:val="7"/>
-  </w:num>
-  <w:num w:numId="13" w16cid:durableId="954794416">
-    <w:abstractNumId w:val="7"/>
-    <w:lvlOverride w:ilvl="1">
-      <w:lvl w:ilvl="1">
-        <w:numFmt w:val="bullet"/>
-        <w:lvlText w:val="o"/>
-        <w:lvlJc w:val="left"/>
-        <w:pPr>
-          <w:tabs>
-            <w:tab w:val="num" w:pos="1440"/>
-          </w:tabs>
-          <w:ind w:left="1440" w:hanging="360"/>
-        </w:pPr>
-        <w:rPr>
-          <w:rFonts w:ascii="Courier New" w:hAnsi="Courier New" w:hint="default"/>
-          <w:sz w:val="20"/>
-        </w:rPr>
-      </w:lvl>
-    </w:lvlOverride>
-  </w:num>
-  <w:num w:numId="14" w16cid:durableId="1503932706">
-    <w:abstractNumId w:val="2"/>
-  </w:num>
-  <w:num w:numId="15" w16cid:durableId="1782070312">
-    <w:abstractNumId w:val="2"/>
-    <w:lvlOverride w:ilvl="1">
-      <w:lvl w:ilvl="1">
-        <w:numFmt w:val="bullet"/>
-        <w:lvlText w:val="o"/>
-        <w:lvlJc w:val="left"/>
-        <w:pPr>
-          <w:tabs>
-            <w:tab w:val="num" w:pos="1440"/>
-          </w:tabs>
-          <w:ind w:left="1440" w:hanging="360"/>
-        </w:pPr>
-        <w:rPr>
-          <w:rFonts w:ascii="Courier New" w:hAnsi="Courier New" w:hint="default"/>
-          <w:sz w:val="20"/>
-        </w:rPr>
-      </w:lvl>
-    </w:lvlOverride>
+  <w:num w:numId="22" w16cid:durableId="2064521414">
+    <w:abstractNumId w:val="4"/>
   </w:num>
 </w:numbering>
 </file>
@@ -3224,6 +6166,7 @@
   <w:style w:type="paragraph" w:default="1" w:styleId="Normal">
     <w:name w:val="Normal"/>
     <w:qFormat/>
+    <w:rsid w:val="00212CD6"/>
   </w:style>
   <w:style w:type="paragraph" w:styleId="Ttulo1">
     <w:name w:val="heading 1"/>
@@ -3427,6 +6370,7 @@
   <w:style w:type="character" w:default="1" w:styleId="Fuentedeprrafopredeter">
     <w:name w:val="Default Paragraph Font"/>
     <w:uiPriority w:val="1"/>
+    <w:semiHidden/>
     <w:unhideWhenUsed/>
   </w:style>
   <w:style w:type="table" w:default="1" w:styleId="Tablanormal">

</xml_diff>